<commit_message>
report and code fixes
</commit_message>
<xml_diff>
--- a/Kiryanov_Daniil/Lab1/Report_lab1.docx
+++ b/Kiryanov_Daniil/Lab1/Report_lab1.docx
@@ -817,15 +817,7 @@
           <w:szCs w:val="28"/>
           <w:lang w:bidi="ar-SA"/>
         </w:rPr>
-        <w:t>201</w:t>
-      </w:r>
-      <w:r>
-        <w:rPr>
-          <w:sz w:val="24"/>
-          <w:szCs w:val="24"/>
-          <w:lang w:bidi="ar-SA"/>
-        </w:rPr>
-        <w:t>9</w:t>
+        <w:t>2020</w:t>
       </w:r>
     </w:p>
     <w:p>
@@ -882,8 +874,6 @@
         </w:rPr>
         <w:t>р.</w:t>
       </w:r>
-      <w:bookmarkStart w:id="1" w:name="_GoBack"/>
-      <w:bookmarkEnd w:id="1"/>
     </w:p>
     <w:p>
       <w:pPr>
@@ -1602,35 +1592,14 @@
           <w:sz w:val="28"/>
           <w:szCs w:val="28"/>
         </w:rPr>
-        <w:t xml:space="preserve">Учитывается, что </w:t>
+        <w:t xml:space="preserve">Учитывается, что сторона квадрата должна быть меньше сторон прямоугольника, затем происходит </w:t>
       </w:r>
       <w:r>
         <w:rPr>
           <w:sz w:val="28"/>
           <w:szCs w:val="28"/>
         </w:rPr>
-        <w:t>сторона квадрата должна быть меньше сторон прямоугольника</w:t>
-      </w:r>
-      <w:r>
-        <w:rPr>
-          <w:sz w:val="28"/>
-          <w:szCs w:val="28"/>
-        </w:rPr>
-        <w:t xml:space="preserve">, затем происходит </w:t>
-      </w:r>
-      <w:r>
-        <w:rPr>
-          <w:sz w:val="28"/>
-          <w:szCs w:val="28"/>
-        </w:rPr>
-        <w:t xml:space="preserve">проверка. Если квадрат выходит за пределы прямоугольника, </w:t>
-      </w:r>
-      <w:r>
-        <w:rPr>
-          <w:sz w:val="28"/>
-          <w:szCs w:val="28"/>
-        </w:rPr>
-        <w:t>то алгоритм возвращается к предыдущему этапу рекурсии.</w:t>
+        <w:t>проверка. Если квадрат выходит за пределы прямоугольника, то алгоритм возвращается к предыдущему этапу рекурсии.</w:t>
       </w:r>
     </w:p>
     <w:p>
@@ -2999,6 +2968,349 @@
       <w:pPr>
         <w:pStyle w:val="a0"/>
         <w:spacing w:line="360" w:lineRule="auto"/>
+        <w:ind w:right="169"/>
+        <w:jc w:val="both"/>
+        <w:rPr>
+          <w:shd w:val="clear" w:color="auto" w:fill="FFFFFF"/>
+        </w:rPr>
+      </w:pPr>
+    </w:p>
+    <w:p>
+      <w:pPr>
+        <w:pStyle w:val="a0"/>
+        <w:spacing w:line="360" w:lineRule="auto"/>
+        <w:ind w:right="169"/>
+        <w:jc w:val="both"/>
+        <w:rPr>
+          <w:b/>
+          <w:shd w:val="clear" w:color="auto" w:fill="FFFFFF"/>
+        </w:rPr>
+      </w:pPr>
+      <w:r>
+        <w:rPr>
+          <w:shd w:val="clear" w:color="auto" w:fill="FFFFFF"/>
+        </w:rPr>
+        <w:tab/>
+      </w:r>
+      <w:r>
+        <w:rPr>
+          <w:b/>
+          <w:shd w:val="clear" w:color="auto" w:fill="FFFFFF"/>
+        </w:rPr>
+        <w:t>Частичные решения.</w:t>
+      </w:r>
+    </w:p>
+    <w:p>
+      <w:pPr>
+        <w:pStyle w:val="a0"/>
+        <w:spacing w:line="360" w:lineRule="auto"/>
+        <w:ind w:right="169"/>
+        <w:jc w:val="both"/>
+        <w:rPr>
+          <w:shd w:val="clear" w:color="auto" w:fill="FFFFFF"/>
+        </w:rPr>
+      </w:pPr>
+      <w:r>
+        <w:rPr>
+          <w:shd w:val="clear" w:color="auto" w:fill="FFFFFF"/>
+        </w:rPr>
+        <w:t xml:space="preserve">Был реализован вывод частичных решений. Каждый раз, когда минимальное возможное количество разбиений меняется, программа выводит данный вариант на экран. Последним выводится конечный результат. </w:t>
+      </w:r>
+    </w:p>
+    <w:p>
+      <w:pPr>
+        <w:pStyle w:val="a0"/>
+        <w:spacing w:line="360" w:lineRule="auto"/>
+        <w:ind w:right="169"/>
+        <w:jc w:val="both"/>
+        <w:rPr>
+          <w:shd w:val="clear" w:color="auto" w:fill="FFFFFF"/>
+        </w:rPr>
+      </w:pPr>
+      <w:r>
+        <w:rPr>
+          <w:noProof/>
+          <w:lang w:bidi="ar-SA"/>
+        </w:rPr>
+        <w:t xml:space="preserve">                                  </w:t>
+      </w:r>
+      <w:r>
+        <w:rPr>
+          <w:noProof/>
+          <w:lang w:bidi="ar-SA"/>
+        </w:rPr>
+        <w:drawing>
+          <wp:inline distT="0" distB="0" distL="0" distR="0" wp14:anchorId="25235547" wp14:editId="17F6C752">
+            <wp:extent cx="2838450" cy="5391150"/>
+            <wp:effectExtent l="0" t="0" r="0" b="0"/>
+            <wp:docPr id="4" name="Рисунок 4"/>
+            <wp:cNvGraphicFramePr>
+              <a:graphicFrameLocks xmlns:a="http://schemas.openxmlformats.org/drawingml/2006/main" noChangeAspect="1"/>
+            </wp:cNvGraphicFramePr>
+            <a:graphic xmlns:a="http://schemas.openxmlformats.org/drawingml/2006/main">
+              <a:graphicData uri="http://schemas.openxmlformats.org/drawingml/2006/picture">
+                <pic:pic xmlns:pic="http://schemas.openxmlformats.org/drawingml/2006/picture">
+                  <pic:nvPicPr>
+                    <pic:cNvPr id="1" name=""/>
+                    <pic:cNvPicPr/>
+                  </pic:nvPicPr>
+                  <pic:blipFill>
+                    <a:blip r:embed="rId11"/>
+                    <a:stretch>
+                      <a:fillRect/>
+                    </a:stretch>
+                  </pic:blipFill>
+                  <pic:spPr>
+                    <a:xfrm>
+                      <a:off x="0" y="0"/>
+                      <a:ext cx="2838450" cy="5391150"/>
+                    </a:xfrm>
+                    <a:prstGeom prst="rect">
+                      <a:avLst/>
+                    </a:prstGeom>
+                  </pic:spPr>
+                </pic:pic>
+              </a:graphicData>
+            </a:graphic>
+          </wp:inline>
+        </w:drawing>
+      </w:r>
+    </w:p>
+    <w:p>
+      <w:pPr>
+        <w:pStyle w:val="a0"/>
+        <w:spacing w:line="360" w:lineRule="auto"/>
+        <w:ind w:right="169"/>
+        <w:jc w:val="both"/>
+        <w:rPr>
+          <w:shd w:val="clear" w:color="auto" w:fill="FFFFFF"/>
+        </w:rPr>
+      </w:pPr>
+    </w:p>
+    <w:p>
+      <w:pPr>
+        <w:pStyle w:val="a0"/>
+        <w:spacing w:line="360" w:lineRule="auto"/>
+        <w:ind w:right="169"/>
+        <w:jc w:val="both"/>
+        <w:rPr>
+          <w:b/>
+          <w:shd w:val="clear" w:color="auto" w:fill="FFFFFF"/>
+        </w:rPr>
+      </w:pPr>
+      <w:r>
+        <w:rPr>
+          <w:shd w:val="clear" w:color="auto" w:fill="FFFFFF"/>
+        </w:rPr>
+        <w:tab/>
+      </w:r>
+      <w:r>
+        <w:rPr>
+          <w:b/>
+          <w:shd w:val="clear" w:color="auto" w:fill="FFFFFF"/>
+        </w:rPr>
+        <w:t>Оценка сложности алгоритма.</w:t>
+      </w:r>
+    </w:p>
+    <w:p>
+      <w:pPr>
+        <w:pStyle w:val="a0"/>
+        <w:spacing w:line="360" w:lineRule="auto"/>
+        <w:ind w:right="169"/>
+        <w:jc w:val="both"/>
+        <w:rPr>
+          <w:shd w:val="clear" w:color="auto" w:fill="FFFFFF"/>
+        </w:rPr>
+      </w:pPr>
+      <w:r>
+        <w:rPr>
+          <w:b/>
+          <w:shd w:val="clear" w:color="auto" w:fill="FFFFFF"/>
+        </w:rPr>
+        <w:t xml:space="preserve">1. </w:t>
+      </w:r>
+      <w:r>
+        <w:rPr>
+          <w:shd w:val="clear" w:color="auto" w:fill="FFFFFF"/>
+        </w:rPr>
+        <w:t xml:space="preserve">Затраты по памяти: Если размер входных данных </w:t>
+      </w:r>
+      <w:r>
+        <w:rPr>
+          <w:shd w:val="clear" w:color="auto" w:fill="FFFFFF"/>
+          <w:lang w:val="en-US"/>
+        </w:rPr>
+        <w:t>n</w:t>
+      </w:r>
+      <w:r>
+        <w:rPr>
+          <w:shd w:val="clear" w:color="auto" w:fill="FFFFFF"/>
+        </w:rPr>
+        <w:t xml:space="preserve">, то программа хранит </w:t>
+      </w:r>
+      <w:r>
+        <w:rPr>
+          <w:shd w:val="clear" w:color="auto" w:fill="FFFFFF"/>
+          <w:lang w:val="en-US"/>
+        </w:rPr>
+        <w:t>n</w:t>
+      </w:r>
+      <w:r>
+        <w:rPr>
+          <w:shd w:val="clear" w:color="auto" w:fill="FFFFFF"/>
+        </w:rPr>
+        <w:t>^2</w:t>
+      </w:r>
+      <w:r>
+        <w:rPr>
+          <w:shd w:val="clear" w:color="auto" w:fill="FFFFFF"/>
+        </w:rPr>
+        <w:t xml:space="preserve"> </w:t>
+      </w:r>
+      <w:r>
+        <w:rPr>
+          <w:shd w:val="clear" w:color="auto" w:fill="FFFFFF"/>
+        </w:rPr>
+        <w:lastRenderedPageBreak/>
+        <w:t xml:space="preserve">значений под исходных квадрат, и два вектора для хранения минимального и частого разбиения, которые в самом худшем случае имеют оценку </w:t>
+      </w:r>
+      <w:r>
+        <w:rPr>
+          <w:shd w:val="clear" w:color="auto" w:fill="FFFFFF"/>
+          <w:lang w:val="en-US"/>
+        </w:rPr>
+        <w:t>n</w:t>
+      </w:r>
+      <w:r>
+        <w:rPr>
+          <w:shd w:val="clear" w:color="auto" w:fill="FFFFFF"/>
+        </w:rPr>
+        <w:t>^2</w:t>
+      </w:r>
+      <w:r>
+        <w:rPr>
+          <w:shd w:val="clear" w:color="auto" w:fill="FFFFFF"/>
+        </w:rPr>
+        <w:t xml:space="preserve">, но в случае с отсутствием входного списка необходимых квадратов, оба списка линейно зависят от </w:t>
+      </w:r>
+      <w:r>
+        <w:rPr>
+          <w:shd w:val="clear" w:color="auto" w:fill="FFFFFF"/>
+          <w:lang w:val="en-US"/>
+        </w:rPr>
+        <w:t>n</w:t>
+      </w:r>
+      <w:r>
+        <w:rPr>
+          <w:shd w:val="clear" w:color="auto" w:fill="FFFFFF"/>
+        </w:rPr>
+        <w:t>.</w:t>
+      </w:r>
+      <w:r>
+        <w:rPr>
+          <w:shd w:val="clear" w:color="auto" w:fill="FFFFFF"/>
+        </w:rPr>
+        <w:t xml:space="preserve"> Исходя из этого, общая оценка затрат по памяти составляет </w:t>
+      </w:r>
+      <w:r>
+        <w:rPr>
+          <w:shd w:val="clear" w:color="auto" w:fill="FFFFFF"/>
+          <w:lang w:val="en-US"/>
+        </w:rPr>
+        <w:t>O</w:t>
+      </w:r>
+      <w:r>
+        <w:rPr>
+          <w:shd w:val="clear" w:color="auto" w:fill="FFFFFF"/>
+        </w:rPr>
+        <w:t>(</w:t>
+      </w:r>
+      <w:r>
+        <w:rPr>
+          <w:shd w:val="clear" w:color="auto" w:fill="FFFFFF"/>
+          <w:lang w:val="en-US"/>
+        </w:rPr>
+        <w:t>n</w:t>
+      </w:r>
+      <w:r>
+        <w:rPr>
+          <w:shd w:val="clear" w:color="auto" w:fill="FFFFFF"/>
+        </w:rPr>
+        <w:t>^2).</w:t>
+      </w:r>
+    </w:p>
+    <w:p>
+      <w:pPr>
+        <w:pStyle w:val="a0"/>
+        <w:spacing w:line="360" w:lineRule="auto"/>
+        <w:ind w:right="169"/>
+        <w:jc w:val="both"/>
+        <w:rPr>
+          <w:shd w:val="clear" w:color="auto" w:fill="FFFFFF"/>
+        </w:rPr>
+      </w:pPr>
+      <w:r>
+        <w:rPr>
+          <w:b/>
+          <w:shd w:val="clear" w:color="auto" w:fill="FFFFFF"/>
+        </w:rPr>
+        <w:t>2.</w:t>
+      </w:r>
+      <w:r>
+        <w:rPr>
+          <w:b/>
+          <w:shd w:val="clear" w:color="auto" w:fill="FFFFFF"/>
+        </w:rPr>
+        <w:t xml:space="preserve"> </w:t>
+      </w:r>
+      <w:r>
+        <w:rPr>
+          <w:shd w:val="clear" w:color="auto" w:fill="FFFFFF"/>
+        </w:rPr>
+        <w:t xml:space="preserve">Затраты по времени: использованный алгоритм поиска с возвратом является улучшенным обходом графа. Алгоритм работает за экспоненциальное время, несмотря на то, что значительная часть поддеревьев отбрасывается благодаря начальным оптимизациям. Общая оценка затрат по времени составляет </w:t>
+      </w:r>
+      <w:r>
+        <w:rPr>
+          <w:shd w:val="clear" w:color="auto" w:fill="FFFFFF"/>
+          <w:lang w:val="en-US"/>
+        </w:rPr>
+        <w:t>O</w:t>
+      </w:r>
+      <w:r>
+        <w:rPr>
+          <w:shd w:val="clear" w:color="auto" w:fill="FFFFFF"/>
+        </w:rPr>
+        <w:t>(2^</w:t>
+      </w:r>
+      <w:r>
+        <w:rPr>
+          <w:shd w:val="clear" w:color="auto" w:fill="FFFFFF"/>
+          <w:lang w:val="en-US"/>
+        </w:rPr>
+        <w:t>n</w:t>
+      </w:r>
+      <w:r>
+        <w:rPr>
+          <w:shd w:val="clear" w:color="auto" w:fill="FFFFFF"/>
+        </w:rPr>
+        <w:t>).</w:t>
+      </w:r>
+    </w:p>
+    <w:p>
+      <w:pPr>
+        <w:pStyle w:val="a0"/>
+        <w:spacing w:line="360" w:lineRule="auto"/>
+        <w:ind w:right="169"/>
+        <w:jc w:val="both"/>
+        <w:rPr>
+          <w:shd w:val="clear" w:color="auto" w:fill="FFFFFF"/>
+        </w:rPr>
+      </w:pPr>
+    </w:p>
+    <w:p>
+      <w:pPr>
+        <w:pStyle w:val="a0"/>
+        <w:spacing w:line="360" w:lineRule="auto"/>
         <w:ind w:left="461" w:right="169" w:firstLine="259"/>
         <w:jc w:val="both"/>
         <w:rPr>
@@ -3299,7 +3611,7 @@
           <w:color w:val="000000"/>
           <w:sz w:val="19"/>
           <w:szCs w:val="19"/>
-          <w:lang w:val="en-US" w:eastAsia="en-US" w:bidi="ar-SA"/>
+          <w:lang w:eastAsia="en-US" w:bidi="ar-SA"/>
         </w:rPr>
       </w:pPr>
       <w:r>
@@ -3308,7 +3620,7 @@
           <w:color w:val="808080"/>
           <w:sz w:val="19"/>
           <w:szCs w:val="19"/>
-          <w:lang w:val="en-US" w:eastAsia="en-US" w:bidi="ar-SA"/>
+          <w:lang w:eastAsia="en-US" w:bidi="ar-SA"/>
         </w:rPr>
         <w:t>#include</w:t>
       </w:r>
@@ -3318,7 +3630,7 @@
           <w:color w:val="000000"/>
           <w:sz w:val="19"/>
           <w:szCs w:val="19"/>
-          <w:lang w:val="en-US" w:eastAsia="en-US" w:bidi="ar-SA"/>
+          <w:lang w:eastAsia="en-US" w:bidi="ar-SA"/>
         </w:rPr>
         <w:t xml:space="preserve"> </w:t>
       </w:r>
@@ -3328,7 +3640,7 @@
           <w:color w:val="A31515"/>
           <w:sz w:val="19"/>
           <w:szCs w:val="19"/>
-          <w:lang w:val="en-US" w:eastAsia="en-US" w:bidi="ar-SA"/>
+          <w:lang w:eastAsia="en-US" w:bidi="ar-SA"/>
         </w:rPr>
         <w:t>&lt;ctime&gt;</w:t>
       </w:r>
@@ -3342,7 +3654,7 @@
           <w:color w:val="000000"/>
           <w:sz w:val="19"/>
           <w:szCs w:val="19"/>
-          <w:lang w:val="en-US" w:eastAsia="en-US" w:bidi="ar-SA"/>
+          <w:lang w:eastAsia="en-US" w:bidi="ar-SA"/>
         </w:rPr>
       </w:pPr>
     </w:p>
@@ -3355,7 +3667,7 @@
           <w:color w:val="000000"/>
           <w:sz w:val="19"/>
           <w:szCs w:val="19"/>
-          <w:lang w:val="en-US" w:eastAsia="en-US" w:bidi="ar-SA"/>
+          <w:lang w:eastAsia="en-US" w:bidi="ar-SA"/>
         </w:rPr>
       </w:pPr>
       <w:r>
@@ -3364,7 +3676,7 @@
           <w:color w:val="0000FF"/>
           <w:sz w:val="19"/>
           <w:szCs w:val="19"/>
-          <w:lang w:val="en-US" w:eastAsia="en-US" w:bidi="ar-SA"/>
+          <w:lang w:eastAsia="en-US" w:bidi="ar-SA"/>
         </w:rPr>
         <w:t>struct</w:t>
       </w:r>
@@ -3374,7 +3686,7 @@
           <w:color w:val="000000"/>
           <w:sz w:val="19"/>
           <w:szCs w:val="19"/>
-          <w:lang w:val="en-US" w:eastAsia="en-US" w:bidi="ar-SA"/>
+          <w:lang w:eastAsia="en-US" w:bidi="ar-SA"/>
         </w:rPr>
         <w:t xml:space="preserve"> </w:t>
       </w:r>
@@ -3384,7 +3696,7 @@
           <w:color w:val="2B91AF"/>
           <w:sz w:val="19"/>
           <w:szCs w:val="19"/>
-          <w:lang w:val="en-US" w:eastAsia="en-US" w:bidi="ar-SA"/>
+          <w:lang w:eastAsia="en-US" w:bidi="ar-SA"/>
         </w:rPr>
         <w:t>coord</w:t>
       </w:r>
@@ -3394,10 +3706,20 @@
           <w:color w:val="000000"/>
           <w:sz w:val="19"/>
           <w:szCs w:val="19"/>
-          <w:lang w:val="en-US" w:eastAsia="en-US" w:bidi="ar-SA"/>
+          <w:lang w:eastAsia="en-US" w:bidi="ar-SA"/>
         </w:rPr>
         <w:t xml:space="preserve"> {</w:t>
       </w:r>
+      <w:r>
+        <w:rPr>
+          <w:rFonts w:ascii="Consolas" w:eastAsiaTheme="minorHAnsi" w:hAnsi="Consolas" w:cs="Consolas"/>
+          <w:color w:val="008000"/>
+          <w:sz w:val="19"/>
+          <w:szCs w:val="19"/>
+          <w:lang w:eastAsia="en-US" w:bidi="ar-SA"/>
+        </w:rPr>
+        <w:t>//структура для хранения координат</w:t>
+      </w:r>
     </w:p>
     <w:p>
       <w:pPr>
@@ -3417,7 +3739,7 @@
           <w:color w:val="000000"/>
           <w:sz w:val="19"/>
           <w:szCs w:val="19"/>
-          <w:lang w:val="en-US" w:eastAsia="en-US" w:bidi="ar-SA"/>
+          <w:lang w:eastAsia="en-US" w:bidi="ar-SA"/>
         </w:rPr>
         <w:tab/>
       </w:r>
@@ -3954,6 +4276,46 @@
           <w:szCs w:val="19"/>
           <w:lang w:val="en-US" w:eastAsia="en-US" w:bidi="ar-SA"/>
         </w:rPr>
+        <w:t xml:space="preserve">, </w:t>
+      </w:r>
+      <w:r>
+        <w:rPr>
+          <w:rFonts w:ascii="Consolas" w:eastAsiaTheme="minorHAnsi" w:hAnsi="Consolas" w:cs="Consolas"/>
+          <w:color w:val="0000FF"/>
+          <w:sz w:val="19"/>
+          <w:szCs w:val="19"/>
+          <w:lang w:val="en-US" w:eastAsia="en-US" w:bidi="ar-SA"/>
+        </w:rPr>
+        <w:t>int</w:t>
+      </w:r>
+      <w:r>
+        <w:rPr>
+          <w:rFonts w:ascii="Consolas" w:eastAsiaTheme="minorHAnsi" w:hAnsi="Consolas" w:cs="Consolas"/>
+          <w:color w:val="000000"/>
+          <w:sz w:val="19"/>
+          <w:szCs w:val="19"/>
+          <w:lang w:val="en-US" w:eastAsia="en-US" w:bidi="ar-SA"/>
+        </w:rPr>
+        <w:t xml:space="preserve"> </w:t>
+      </w:r>
+      <w:r>
+        <w:rPr>
+          <w:rFonts w:ascii="Consolas" w:eastAsiaTheme="minorHAnsi" w:hAnsi="Consolas" w:cs="Consolas"/>
+          <w:color w:val="808080"/>
+          <w:sz w:val="19"/>
+          <w:szCs w:val="19"/>
+          <w:lang w:val="en-US" w:eastAsia="en-US" w:bidi="ar-SA"/>
+        </w:rPr>
+        <w:t>paint</w:t>
+      </w:r>
+      <w:r>
+        <w:rPr>
+          <w:rFonts w:ascii="Consolas" w:eastAsiaTheme="minorHAnsi" w:hAnsi="Consolas" w:cs="Consolas"/>
+          <w:color w:val="000000"/>
+          <w:sz w:val="19"/>
+          <w:szCs w:val="19"/>
+          <w:lang w:val="en-US" w:eastAsia="en-US" w:bidi="ar-SA"/>
+        </w:rPr>
         <w:t>){</w:t>
       </w:r>
     </w:p>
@@ -4248,7 +4610,7 @@
           <w:color w:val="000000"/>
           <w:sz w:val="19"/>
           <w:szCs w:val="19"/>
-          <w:lang w:val="en-US" w:eastAsia="en-US" w:bidi="ar-SA"/>
+          <w:lang w:eastAsia="en-US" w:bidi="ar-SA"/>
         </w:rPr>
       </w:pPr>
       <w:r>
@@ -4287,7 +4649,7 @@
           <w:color w:val="0000FF"/>
           <w:sz w:val="19"/>
           <w:szCs w:val="19"/>
-          <w:lang w:val="en-US" w:eastAsia="en-US" w:bidi="ar-SA"/>
+          <w:lang w:eastAsia="en-US" w:bidi="ar-SA"/>
         </w:rPr>
         <w:t>if</w:t>
       </w:r>
@@ -4297,7 +4659,7 @@
           <w:color w:val="000000"/>
           <w:sz w:val="19"/>
           <w:szCs w:val="19"/>
-          <w:lang w:val="en-US" w:eastAsia="en-US" w:bidi="ar-SA"/>
+          <w:lang w:eastAsia="en-US" w:bidi="ar-SA"/>
         </w:rPr>
         <w:t xml:space="preserve"> (</w:t>
       </w:r>
@@ -4307,7 +4669,7 @@
           <w:color w:val="808080"/>
           <w:sz w:val="19"/>
           <w:szCs w:val="19"/>
-          <w:lang w:val="en-US" w:eastAsia="en-US" w:bidi="ar-SA"/>
+          <w:lang w:eastAsia="en-US" w:bidi="ar-SA"/>
         </w:rPr>
         <w:t>rectangle</w:t>
       </w:r>
@@ -4317,7 +4679,7 @@
           <w:color w:val="008080"/>
           <w:sz w:val="19"/>
           <w:szCs w:val="19"/>
-          <w:lang w:val="en-US" w:eastAsia="en-US" w:bidi="ar-SA"/>
+          <w:lang w:eastAsia="en-US" w:bidi="ar-SA"/>
         </w:rPr>
         <w:t>[</w:t>
       </w:r>
@@ -4327,7 +4689,7 @@
           <w:color w:val="000000"/>
           <w:sz w:val="19"/>
           <w:szCs w:val="19"/>
-          <w:lang w:val="en-US" w:eastAsia="en-US" w:bidi="ar-SA"/>
+          <w:lang w:eastAsia="en-US" w:bidi="ar-SA"/>
         </w:rPr>
         <w:t>i</w:t>
       </w:r>
@@ -4337,7 +4699,7 @@
           <w:color w:val="008080"/>
           <w:sz w:val="19"/>
           <w:szCs w:val="19"/>
-          <w:lang w:val="en-US" w:eastAsia="en-US" w:bidi="ar-SA"/>
+          <w:lang w:eastAsia="en-US" w:bidi="ar-SA"/>
         </w:rPr>
         <w:t>][</w:t>
       </w:r>
@@ -4347,7 +4709,7 @@
           <w:color w:val="000000"/>
           <w:sz w:val="19"/>
           <w:szCs w:val="19"/>
-          <w:lang w:val="en-US" w:eastAsia="en-US" w:bidi="ar-SA"/>
+          <w:lang w:eastAsia="en-US" w:bidi="ar-SA"/>
         </w:rPr>
         <w:t>j</w:t>
       </w:r>
@@ -4357,7 +4719,7 @@
           <w:color w:val="008080"/>
           <w:sz w:val="19"/>
           <w:szCs w:val="19"/>
-          <w:lang w:val="en-US" w:eastAsia="en-US" w:bidi="ar-SA"/>
+          <w:lang w:eastAsia="en-US" w:bidi="ar-SA"/>
         </w:rPr>
         <w:t>]</w:t>
       </w:r>
@@ -4367,10 +4729,20 @@
           <w:color w:val="000000"/>
           <w:sz w:val="19"/>
           <w:szCs w:val="19"/>
-          <w:lang w:val="en-US" w:eastAsia="en-US" w:bidi="ar-SA"/>
+          <w:lang w:eastAsia="en-US" w:bidi="ar-SA"/>
         </w:rPr>
         <w:t xml:space="preserve"> == 0){</w:t>
       </w:r>
+      <w:r>
+        <w:rPr>
+          <w:rFonts w:ascii="Consolas" w:eastAsiaTheme="minorHAnsi" w:hAnsi="Consolas" w:cs="Consolas"/>
+          <w:color w:val="008000"/>
+          <w:sz w:val="19"/>
+          <w:szCs w:val="19"/>
+          <w:lang w:eastAsia="en-US" w:bidi="ar-SA"/>
+        </w:rPr>
+        <w:t>//поиск первой свободной</w:t>
+      </w:r>
     </w:p>
     <w:p>
       <w:pPr>
@@ -4381,50 +4753,60 @@
           <w:color w:val="000000"/>
           <w:sz w:val="19"/>
           <w:szCs w:val="19"/>
-          <w:lang w:val="en-US" w:eastAsia="en-US" w:bidi="ar-SA"/>
-        </w:rPr>
-      </w:pPr>
-      <w:r>
-        <w:rPr>
-          <w:rFonts w:ascii="Consolas" w:eastAsiaTheme="minorHAnsi" w:hAnsi="Consolas" w:cs="Consolas"/>
-          <w:color w:val="000000"/>
-          <w:sz w:val="19"/>
-          <w:szCs w:val="19"/>
-          <w:lang w:val="en-US" w:eastAsia="en-US" w:bidi="ar-SA"/>
-        </w:rPr>
-        <w:tab/>
-      </w:r>
-      <w:r>
-        <w:rPr>
-          <w:rFonts w:ascii="Consolas" w:eastAsiaTheme="minorHAnsi" w:hAnsi="Consolas" w:cs="Consolas"/>
-          <w:color w:val="000000"/>
-          <w:sz w:val="19"/>
-          <w:szCs w:val="19"/>
-          <w:lang w:val="en-US" w:eastAsia="en-US" w:bidi="ar-SA"/>
-        </w:rPr>
-        <w:tab/>
-      </w:r>
-      <w:r>
-        <w:rPr>
-          <w:rFonts w:ascii="Consolas" w:eastAsiaTheme="minorHAnsi" w:hAnsi="Consolas" w:cs="Consolas"/>
-          <w:color w:val="000000"/>
-          <w:sz w:val="19"/>
-          <w:szCs w:val="19"/>
-          <w:lang w:val="en-US" w:eastAsia="en-US" w:bidi="ar-SA"/>
-        </w:rPr>
-        <w:tab/>
-      </w:r>
-      <w:r>
-        <w:rPr>
-          <w:rFonts w:ascii="Consolas" w:eastAsiaTheme="minorHAnsi" w:hAnsi="Consolas" w:cs="Consolas"/>
-          <w:color w:val="000000"/>
-          <w:sz w:val="19"/>
-          <w:szCs w:val="19"/>
-          <w:lang w:val="en-US" w:eastAsia="en-US" w:bidi="ar-SA"/>
+          <w:lang w:eastAsia="en-US" w:bidi="ar-SA"/>
+        </w:rPr>
+      </w:pPr>
+      <w:r>
+        <w:rPr>
+          <w:rFonts w:ascii="Consolas" w:eastAsiaTheme="minorHAnsi" w:hAnsi="Consolas" w:cs="Consolas"/>
+          <w:color w:val="000000"/>
+          <w:sz w:val="19"/>
+          <w:szCs w:val="19"/>
+          <w:lang w:eastAsia="en-US" w:bidi="ar-SA"/>
+        </w:rPr>
+        <w:tab/>
+      </w:r>
+      <w:r>
+        <w:rPr>
+          <w:rFonts w:ascii="Consolas" w:eastAsiaTheme="minorHAnsi" w:hAnsi="Consolas" w:cs="Consolas"/>
+          <w:color w:val="000000"/>
+          <w:sz w:val="19"/>
+          <w:szCs w:val="19"/>
+          <w:lang w:eastAsia="en-US" w:bidi="ar-SA"/>
+        </w:rPr>
+        <w:tab/>
+      </w:r>
+      <w:r>
+        <w:rPr>
+          <w:rFonts w:ascii="Consolas" w:eastAsiaTheme="minorHAnsi" w:hAnsi="Consolas" w:cs="Consolas"/>
+          <w:color w:val="000000"/>
+          <w:sz w:val="19"/>
+          <w:szCs w:val="19"/>
+          <w:lang w:eastAsia="en-US" w:bidi="ar-SA"/>
+        </w:rPr>
+        <w:tab/>
+      </w:r>
+      <w:r>
+        <w:rPr>
+          <w:rFonts w:ascii="Consolas" w:eastAsiaTheme="minorHAnsi" w:hAnsi="Consolas" w:cs="Consolas"/>
+          <w:color w:val="000000"/>
+          <w:sz w:val="19"/>
+          <w:szCs w:val="19"/>
+          <w:lang w:eastAsia="en-US" w:bidi="ar-SA"/>
         </w:rPr>
         <w:tab/>
         <w:t>point.x = i;</w:t>
       </w:r>
+      <w:r>
+        <w:rPr>
+          <w:rFonts w:ascii="Consolas" w:eastAsiaTheme="minorHAnsi" w:hAnsi="Consolas" w:cs="Consolas"/>
+          <w:color w:val="008000"/>
+          <w:sz w:val="19"/>
+          <w:szCs w:val="19"/>
+          <w:lang w:eastAsia="en-US" w:bidi="ar-SA"/>
+        </w:rPr>
+        <w:t>//клетки в матрице</w:t>
+      </w:r>
     </w:p>
     <w:p>
       <w:pPr>
@@ -4444,39 +4826,48 @@
           <w:color w:val="000000"/>
           <w:sz w:val="19"/>
           <w:szCs w:val="19"/>
-          <w:lang w:val="en-US" w:eastAsia="en-US" w:bidi="ar-SA"/>
-        </w:rPr>
-        <w:tab/>
-      </w:r>
-      <w:r>
-        <w:rPr>
-          <w:rFonts w:ascii="Consolas" w:eastAsiaTheme="minorHAnsi" w:hAnsi="Consolas" w:cs="Consolas"/>
-          <w:color w:val="000000"/>
-          <w:sz w:val="19"/>
-          <w:szCs w:val="19"/>
-          <w:lang w:val="en-US" w:eastAsia="en-US" w:bidi="ar-SA"/>
-        </w:rPr>
-        <w:tab/>
-      </w:r>
-      <w:r>
-        <w:rPr>
-          <w:rFonts w:ascii="Consolas" w:eastAsiaTheme="minorHAnsi" w:hAnsi="Consolas" w:cs="Consolas"/>
-          <w:color w:val="000000"/>
-          <w:sz w:val="19"/>
-          <w:szCs w:val="19"/>
-          <w:lang w:val="en-US" w:eastAsia="en-US" w:bidi="ar-SA"/>
-        </w:rPr>
-        <w:tab/>
-      </w:r>
-      <w:r>
-        <w:rPr>
-          <w:rFonts w:ascii="Consolas" w:eastAsiaTheme="minorHAnsi" w:hAnsi="Consolas" w:cs="Consolas"/>
-          <w:color w:val="000000"/>
-          <w:sz w:val="19"/>
-          <w:szCs w:val="19"/>
-          <w:lang w:val="en-US" w:eastAsia="en-US" w:bidi="ar-SA"/>
-        </w:rPr>
-        <w:tab/>
+          <w:lang w:eastAsia="en-US" w:bidi="ar-SA"/>
+        </w:rPr>
+        <w:tab/>
+      </w:r>
+      <w:r>
+        <w:rPr>
+          <w:rFonts w:ascii="Consolas" w:eastAsiaTheme="minorHAnsi" w:hAnsi="Consolas" w:cs="Consolas"/>
+          <w:color w:val="000000"/>
+          <w:sz w:val="19"/>
+          <w:szCs w:val="19"/>
+          <w:lang w:eastAsia="en-US" w:bidi="ar-SA"/>
+        </w:rPr>
+        <w:tab/>
+      </w:r>
+      <w:r>
+        <w:rPr>
+          <w:rFonts w:ascii="Consolas" w:eastAsiaTheme="minorHAnsi" w:hAnsi="Consolas" w:cs="Consolas"/>
+          <w:color w:val="000000"/>
+          <w:sz w:val="19"/>
+          <w:szCs w:val="19"/>
+          <w:lang w:eastAsia="en-US" w:bidi="ar-SA"/>
+        </w:rPr>
+        <w:tab/>
+      </w:r>
+      <w:r>
+        <w:rPr>
+          <w:rFonts w:ascii="Consolas" w:eastAsiaTheme="minorHAnsi" w:hAnsi="Consolas" w:cs="Consolas"/>
+          <w:color w:val="000000"/>
+          <w:sz w:val="19"/>
+          <w:szCs w:val="19"/>
+          <w:lang w:eastAsia="en-US" w:bidi="ar-SA"/>
+        </w:rPr>
+        <w:tab/>
+      </w:r>
+      <w:r>
+        <w:rPr>
+          <w:rFonts w:ascii="Consolas" w:eastAsiaTheme="minorHAnsi" w:hAnsi="Consolas" w:cs="Consolas"/>
+          <w:color w:val="000000"/>
+          <w:sz w:val="19"/>
+          <w:szCs w:val="19"/>
+          <w:lang w:val="en-US" w:eastAsia="en-US" w:bidi="ar-SA"/>
+        </w:rPr>
         <w:t>point.y = j;</w:t>
       </w:r>
     </w:p>
@@ -4873,6 +5264,106 @@
         </w:rPr>
         <w:t>){</w:t>
       </w:r>
+      <w:r>
+        <w:rPr>
+          <w:rFonts w:ascii="Consolas" w:eastAsiaTheme="minorHAnsi" w:hAnsi="Consolas" w:cs="Consolas"/>
+          <w:color w:val="008000"/>
+          <w:sz w:val="19"/>
+          <w:szCs w:val="19"/>
+          <w:lang w:val="en-US" w:eastAsia="en-US" w:bidi="ar-SA"/>
+        </w:rPr>
+        <w:t>//</w:t>
+      </w:r>
+      <w:r>
+        <w:rPr>
+          <w:rFonts w:ascii="Consolas" w:eastAsiaTheme="minorHAnsi" w:hAnsi="Consolas" w:cs="Consolas"/>
+          <w:color w:val="008000"/>
+          <w:sz w:val="19"/>
+          <w:szCs w:val="19"/>
+          <w:lang w:eastAsia="en-US" w:bidi="ar-SA"/>
+        </w:rPr>
+        <w:t>если</w:t>
+      </w:r>
+      <w:r>
+        <w:rPr>
+          <w:rFonts w:ascii="Consolas" w:eastAsiaTheme="minorHAnsi" w:hAnsi="Consolas" w:cs="Consolas"/>
+          <w:color w:val="008000"/>
+          <w:sz w:val="19"/>
+          <w:szCs w:val="19"/>
+          <w:lang w:val="en-US" w:eastAsia="en-US" w:bidi="ar-SA"/>
+        </w:rPr>
+        <w:t xml:space="preserve"> </w:t>
+      </w:r>
+      <w:r>
+        <w:rPr>
+          <w:rFonts w:ascii="Consolas" w:eastAsiaTheme="minorHAnsi" w:hAnsi="Consolas" w:cs="Consolas"/>
+          <w:color w:val="008000"/>
+          <w:sz w:val="19"/>
+          <w:szCs w:val="19"/>
+          <w:lang w:eastAsia="en-US" w:bidi="ar-SA"/>
+        </w:rPr>
+        <w:t>свободная</w:t>
+      </w:r>
+      <w:r>
+        <w:rPr>
+          <w:rFonts w:ascii="Consolas" w:eastAsiaTheme="minorHAnsi" w:hAnsi="Consolas" w:cs="Consolas"/>
+          <w:color w:val="008000"/>
+          <w:sz w:val="19"/>
+          <w:szCs w:val="19"/>
+          <w:lang w:val="en-US" w:eastAsia="en-US" w:bidi="ar-SA"/>
+        </w:rPr>
+        <w:t xml:space="preserve"> </w:t>
+      </w:r>
+      <w:r>
+        <w:rPr>
+          <w:rFonts w:ascii="Consolas" w:eastAsiaTheme="minorHAnsi" w:hAnsi="Consolas" w:cs="Consolas"/>
+          <w:color w:val="008000"/>
+          <w:sz w:val="19"/>
+          <w:szCs w:val="19"/>
+          <w:lang w:eastAsia="en-US" w:bidi="ar-SA"/>
+        </w:rPr>
+        <w:t>клетка</w:t>
+      </w:r>
+      <w:r>
+        <w:rPr>
+          <w:rFonts w:ascii="Consolas" w:eastAsiaTheme="minorHAnsi" w:hAnsi="Consolas" w:cs="Consolas"/>
+          <w:color w:val="008000"/>
+          <w:sz w:val="19"/>
+          <w:szCs w:val="19"/>
+          <w:lang w:val="en-US" w:eastAsia="en-US" w:bidi="ar-SA"/>
+        </w:rPr>
+        <w:t xml:space="preserve"> </w:t>
+      </w:r>
+      <w:r>
+        <w:rPr>
+          <w:rFonts w:ascii="Consolas" w:eastAsiaTheme="minorHAnsi" w:hAnsi="Consolas" w:cs="Consolas"/>
+          <w:color w:val="008000"/>
+          <w:sz w:val="19"/>
+          <w:szCs w:val="19"/>
+          <w:lang w:eastAsia="en-US" w:bidi="ar-SA"/>
+        </w:rPr>
+        <w:t>не</w:t>
+      </w:r>
+      <w:r>
+        <w:rPr>
+          <w:rFonts w:ascii="Consolas" w:eastAsiaTheme="minorHAnsi" w:hAnsi="Consolas" w:cs="Consolas"/>
+          <w:color w:val="008000"/>
+          <w:sz w:val="19"/>
+          <w:szCs w:val="19"/>
+          <w:lang w:val="en-US" w:eastAsia="en-US" w:bidi="ar-SA"/>
+        </w:rPr>
+        <w:t xml:space="preserve"> </w:t>
+      </w:r>
+      <w:r>
+        <w:rPr>
+          <w:rFonts w:ascii="Consolas" w:eastAsiaTheme="minorHAnsi" w:hAnsi="Consolas" w:cs="Consolas"/>
+          <w:color w:val="008000"/>
+          <w:sz w:val="19"/>
+          <w:szCs w:val="19"/>
+          <w:lang w:eastAsia="en-US" w:bidi="ar-SA"/>
+        </w:rPr>
+        <w:t>найдена</w:t>
+      </w:r>
     </w:p>
     <w:p>
       <w:pPr>
@@ -4883,7 +5374,7 @@
           <w:color w:val="000000"/>
           <w:sz w:val="19"/>
           <w:szCs w:val="19"/>
-          <w:lang w:val="en-US" w:eastAsia="en-US" w:bidi="ar-SA"/>
+          <w:lang w:eastAsia="en-US" w:bidi="ar-SA"/>
         </w:rPr>
       </w:pPr>
       <w:r>
@@ -4912,7 +5403,7 @@
           <w:color w:val="808080"/>
           <w:sz w:val="19"/>
           <w:szCs w:val="19"/>
-          <w:lang w:val="en-US" w:eastAsia="en-US" w:bidi="ar-SA"/>
+          <w:lang w:eastAsia="en-US" w:bidi="ar-SA"/>
         </w:rPr>
         <w:t>count</w:t>
       </w:r>
@@ -4922,7 +5413,7 @@
           <w:color w:val="000000"/>
           <w:sz w:val="19"/>
           <w:szCs w:val="19"/>
-          <w:lang w:val="en-US" w:eastAsia="en-US" w:bidi="ar-SA"/>
+          <w:lang w:eastAsia="en-US" w:bidi="ar-SA"/>
         </w:rPr>
         <w:t xml:space="preserve"> += 1;</w:t>
       </w:r>
@@ -4936,26 +5427,26 @@
           <w:color w:val="000000"/>
           <w:sz w:val="19"/>
           <w:szCs w:val="19"/>
-          <w:lang w:val="en-US" w:eastAsia="en-US" w:bidi="ar-SA"/>
-        </w:rPr>
-      </w:pPr>
-      <w:r>
-        <w:rPr>
-          <w:rFonts w:ascii="Consolas" w:eastAsiaTheme="minorHAnsi" w:hAnsi="Consolas" w:cs="Consolas"/>
-          <w:color w:val="000000"/>
-          <w:sz w:val="19"/>
-          <w:szCs w:val="19"/>
-          <w:lang w:val="en-US" w:eastAsia="en-US" w:bidi="ar-SA"/>
-        </w:rPr>
-        <w:tab/>
-      </w:r>
-      <w:r>
-        <w:rPr>
-          <w:rFonts w:ascii="Consolas" w:eastAsiaTheme="minorHAnsi" w:hAnsi="Consolas" w:cs="Consolas"/>
-          <w:color w:val="000000"/>
-          <w:sz w:val="19"/>
-          <w:szCs w:val="19"/>
-          <w:lang w:val="en-US" w:eastAsia="en-US" w:bidi="ar-SA"/>
+          <w:lang w:eastAsia="en-US" w:bidi="ar-SA"/>
+        </w:rPr>
+      </w:pPr>
+      <w:r>
+        <w:rPr>
+          <w:rFonts w:ascii="Consolas" w:eastAsiaTheme="minorHAnsi" w:hAnsi="Consolas" w:cs="Consolas"/>
+          <w:color w:val="000000"/>
+          <w:sz w:val="19"/>
+          <w:szCs w:val="19"/>
+          <w:lang w:eastAsia="en-US" w:bidi="ar-SA"/>
+        </w:rPr>
+        <w:tab/>
+      </w:r>
+      <w:r>
+        <w:rPr>
+          <w:rFonts w:ascii="Consolas" w:eastAsiaTheme="minorHAnsi" w:hAnsi="Consolas" w:cs="Consolas"/>
+          <w:color w:val="000000"/>
+          <w:sz w:val="19"/>
+          <w:szCs w:val="19"/>
+          <w:lang w:eastAsia="en-US" w:bidi="ar-SA"/>
         </w:rPr>
         <w:tab/>
       </w:r>
@@ -4965,7 +5456,7 @@
           <w:color w:val="808080"/>
           <w:sz w:val="19"/>
           <w:szCs w:val="19"/>
-          <w:lang w:val="en-US" w:eastAsia="en-US" w:bidi="ar-SA"/>
+          <w:lang w:eastAsia="en-US" w:bidi="ar-SA"/>
         </w:rPr>
         <w:t>answer</w:t>
       </w:r>
@@ -4975,7 +5466,7 @@
           <w:color w:val="000000"/>
           <w:sz w:val="19"/>
           <w:szCs w:val="19"/>
-          <w:lang w:val="en-US" w:eastAsia="en-US" w:bidi="ar-SA"/>
+          <w:lang w:eastAsia="en-US" w:bidi="ar-SA"/>
         </w:rPr>
         <w:t xml:space="preserve"> </w:t>
       </w:r>
@@ -4985,7 +5476,7 @@
           <w:color w:val="008080"/>
           <w:sz w:val="19"/>
           <w:szCs w:val="19"/>
-          <w:lang w:val="en-US" w:eastAsia="en-US" w:bidi="ar-SA"/>
+          <w:lang w:eastAsia="en-US" w:bidi="ar-SA"/>
         </w:rPr>
         <w:t>=</w:t>
       </w:r>
@@ -4995,7 +5486,7 @@
           <w:color w:val="000000"/>
           <w:sz w:val="19"/>
           <w:szCs w:val="19"/>
-          <w:lang w:val="en-US" w:eastAsia="en-US" w:bidi="ar-SA"/>
+          <w:lang w:eastAsia="en-US" w:bidi="ar-SA"/>
         </w:rPr>
         <w:t xml:space="preserve"> </w:t>
       </w:r>
@@ -5005,7 +5496,7 @@
           <w:color w:val="808080"/>
           <w:sz w:val="19"/>
           <w:szCs w:val="19"/>
-          <w:lang w:val="en-US" w:eastAsia="en-US" w:bidi="ar-SA"/>
+          <w:lang w:eastAsia="en-US" w:bidi="ar-SA"/>
         </w:rPr>
         <w:t>potential</w:t>
       </w:r>
@@ -5015,10 +5506,20 @@
           <w:color w:val="000000"/>
           <w:sz w:val="19"/>
           <w:szCs w:val="19"/>
-          <w:lang w:val="en-US" w:eastAsia="en-US" w:bidi="ar-SA"/>
+          <w:lang w:eastAsia="en-US" w:bidi="ar-SA"/>
         </w:rPr>
         <w:t>;</w:t>
       </w:r>
+      <w:r>
+        <w:rPr>
+          <w:rFonts w:ascii="Consolas" w:eastAsiaTheme="minorHAnsi" w:hAnsi="Consolas" w:cs="Consolas"/>
+          <w:color w:val="008000"/>
+          <w:sz w:val="19"/>
+          <w:szCs w:val="19"/>
+          <w:lang w:eastAsia="en-US" w:bidi="ar-SA"/>
+        </w:rPr>
+        <w:t>//то случай запоминается как минимальный</w:t>
+      </w:r>
     </w:p>
     <w:p>
       <w:pPr>
@@ -5038,17 +5539,17 @@
           <w:color w:val="000000"/>
           <w:sz w:val="19"/>
           <w:szCs w:val="19"/>
-          <w:lang w:val="en-US" w:eastAsia="en-US" w:bidi="ar-SA"/>
-        </w:rPr>
-        <w:tab/>
-      </w:r>
-      <w:r>
-        <w:rPr>
-          <w:rFonts w:ascii="Consolas" w:eastAsiaTheme="minorHAnsi" w:hAnsi="Consolas" w:cs="Consolas"/>
-          <w:color w:val="000000"/>
-          <w:sz w:val="19"/>
-          <w:szCs w:val="19"/>
-          <w:lang w:val="en-US" w:eastAsia="en-US" w:bidi="ar-SA"/>
+          <w:lang w:eastAsia="en-US" w:bidi="ar-SA"/>
+        </w:rPr>
+        <w:tab/>
+      </w:r>
+      <w:r>
+        <w:rPr>
+          <w:rFonts w:ascii="Consolas" w:eastAsiaTheme="minorHAnsi" w:hAnsi="Consolas" w:cs="Consolas"/>
+          <w:color w:val="000000"/>
+          <w:sz w:val="19"/>
+          <w:szCs w:val="19"/>
+          <w:lang w:eastAsia="en-US" w:bidi="ar-SA"/>
         </w:rPr>
         <w:tab/>
       </w:r>
@@ -5060,6 +5561,536 @@
           <w:szCs w:val="19"/>
           <w:lang w:val="en-US" w:eastAsia="en-US" w:bidi="ar-SA"/>
         </w:rPr>
+        <w:t>for</w:t>
+      </w:r>
+      <w:r>
+        <w:rPr>
+          <w:rFonts w:ascii="Consolas" w:eastAsiaTheme="minorHAnsi" w:hAnsi="Consolas" w:cs="Consolas"/>
+          <w:color w:val="000000"/>
+          <w:sz w:val="19"/>
+          <w:szCs w:val="19"/>
+          <w:lang w:val="en-US" w:eastAsia="en-US" w:bidi="ar-SA"/>
+        </w:rPr>
+        <w:t xml:space="preserve"> (</w:t>
+      </w:r>
+      <w:r>
+        <w:rPr>
+          <w:rFonts w:ascii="Consolas" w:eastAsiaTheme="minorHAnsi" w:hAnsi="Consolas" w:cs="Consolas"/>
+          <w:color w:val="0000FF"/>
+          <w:sz w:val="19"/>
+          <w:szCs w:val="19"/>
+          <w:lang w:val="en-US" w:eastAsia="en-US" w:bidi="ar-SA"/>
+        </w:rPr>
+        <w:t>int</w:t>
+      </w:r>
+      <w:r>
+        <w:rPr>
+          <w:rFonts w:ascii="Consolas" w:eastAsiaTheme="minorHAnsi" w:hAnsi="Consolas" w:cs="Consolas"/>
+          <w:color w:val="000000"/>
+          <w:sz w:val="19"/>
+          <w:szCs w:val="19"/>
+          <w:lang w:val="en-US" w:eastAsia="en-US" w:bidi="ar-SA"/>
+        </w:rPr>
+        <w:t xml:space="preserve"> i = 0; i &lt; </w:t>
+      </w:r>
+      <w:r>
+        <w:rPr>
+          <w:rFonts w:ascii="Consolas" w:eastAsiaTheme="minorHAnsi" w:hAnsi="Consolas" w:cs="Consolas"/>
+          <w:color w:val="808080"/>
+          <w:sz w:val="19"/>
+          <w:szCs w:val="19"/>
+          <w:lang w:val="en-US" w:eastAsia="en-US" w:bidi="ar-SA"/>
+        </w:rPr>
+        <w:t>x</w:t>
+      </w:r>
+      <w:r>
+        <w:rPr>
+          <w:rFonts w:ascii="Consolas" w:eastAsiaTheme="minorHAnsi" w:hAnsi="Consolas" w:cs="Consolas"/>
+          <w:color w:val="000000"/>
+          <w:sz w:val="19"/>
+          <w:szCs w:val="19"/>
+          <w:lang w:val="en-US" w:eastAsia="en-US" w:bidi="ar-SA"/>
+        </w:rPr>
+        <w:t>; ++i) {</w:t>
+      </w:r>
+    </w:p>
+    <w:p>
+      <w:pPr>
+        <w:widowControl/>
+        <w:adjustRightInd w:val="0"/>
+        <w:rPr>
+          <w:rFonts w:ascii="Consolas" w:eastAsiaTheme="minorHAnsi" w:hAnsi="Consolas" w:cs="Consolas"/>
+          <w:color w:val="000000"/>
+          <w:sz w:val="19"/>
+          <w:szCs w:val="19"/>
+          <w:lang w:val="en-US" w:eastAsia="en-US" w:bidi="ar-SA"/>
+        </w:rPr>
+      </w:pPr>
+      <w:r>
+        <w:rPr>
+          <w:rFonts w:ascii="Consolas" w:eastAsiaTheme="minorHAnsi" w:hAnsi="Consolas" w:cs="Consolas"/>
+          <w:color w:val="000000"/>
+          <w:sz w:val="19"/>
+          <w:szCs w:val="19"/>
+          <w:lang w:val="en-US" w:eastAsia="en-US" w:bidi="ar-SA"/>
+        </w:rPr>
+        <w:tab/>
+      </w:r>
+      <w:r>
+        <w:rPr>
+          <w:rFonts w:ascii="Consolas" w:eastAsiaTheme="minorHAnsi" w:hAnsi="Consolas" w:cs="Consolas"/>
+          <w:color w:val="000000"/>
+          <w:sz w:val="19"/>
+          <w:szCs w:val="19"/>
+          <w:lang w:val="en-US" w:eastAsia="en-US" w:bidi="ar-SA"/>
+        </w:rPr>
+        <w:tab/>
+      </w:r>
+      <w:r>
+        <w:rPr>
+          <w:rFonts w:ascii="Consolas" w:eastAsiaTheme="minorHAnsi" w:hAnsi="Consolas" w:cs="Consolas"/>
+          <w:color w:val="000000"/>
+          <w:sz w:val="19"/>
+          <w:szCs w:val="19"/>
+          <w:lang w:val="en-US" w:eastAsia="en-US" w:bidi="ar-SA"/>
+        </w:rPr>
+        <w:tab/>
+        <w:t xml:space="preserve">std::cout </w:t>
+      </w:r>
+      <w:r>
+        <w:rPr>
+          <w:rFonts w:ascii="Consolas" w:eastAsiaTheme="minorHAnsi" w:hAnsi="Consolas" w:cs="Consolas"/>
+          <w:color w:val="008080"/>
+          <w:sz w:val="19"/>
+          <w:szCs w:val="19"/>
+          <w:lang w:val="en-US" w:eastAsia="en-US" w:bidi="ar-SA"/>
+        </w:rPr>
+        <w:t>&lt;&lt;</w:t>
+      </w:r>
+      <w:r>
+        <w:rPr>
+          <w:rFonts w:ascii="Consolas" w:eastAsiaTheme="minorHAnsi" w:hAnsi="Consolas" w:cs="Consolas"/>
+          <w:color w:val="000000"/>
+          <w:sz w:val="19"/>
+          <w:szCs w:val="19"/>
+          <w:lang w:val="en-US" w:eastAsia="en-US" w:bidi="ar-SA"/>
+        </w:rPr>
+        <w:t xml:space="preserve"> std::endl;</w:t>
+      </w:r>
+    </w:p>
+    <w:p>
+      <w:pPr>
+        <w:widowControl/>
+        <w:adjustRightInd w:val="0"/>
+        <w:rPr>
+          <w:rFonts w:ascii="Consolas" w:eastAsiaTheme="minorHAnsi" w:hAnsi="Consolas" w:cs="Consolas"/>
+          <w:color w:val="000000"/>
+          <w:sz w:val="19"/>
+          <w:szCs w:val="19"/>
+          <w:lang w:val="en-US" w:eastAsia="en-US" w:bidi="ar-SA"/>
+        </w:rPr>
+      </w:pPr>
+      <w:r>
+        <w:rPr>
+          <w:rFonts w:ascii="Consolas" w:eastAsiaTheme="minorHAnsi" w:hAnsi="Consolas" w:cs="Consolas"/>
+          <w:color w:val="000000"/>
+          <w:sz w:val="19"/>
+          <w:szCs w:val="19"/>
+          <w:lang w:val="en-US" w:eastAsia="en-US" w:bidi="ar-SA"/>
+        </w:rPr>
+        <w:tab/>
+      </w:r>
+      <w:r>
+        <w:rPr>
+          <w:rFonts w:ascii="Consolas" w:eastAsiaTheme="minorHAnsi" w:hAnsi="Consolas" w:cs="Consolas"/>
+          <w:color w:val="000000"/>
+          <w:sz w:val="19"/>
+          <w:szCs w:val="19"/>
+          <w:lang w:val="en-US" w:eastAsia="en-US" w:bidi="ar-SA"/>
+        </w:rPr>
+        <w:tab/>
+      </w:r>
+      <w:r>
+        <w:rPr>
+          <w:rFonts w:ascii="Consolas" w:eastAsiaTheme="minorHAnsi" w:hAnsi="Consolas" w:cs="Consolas"/>
+          <w:color w:val="000000"/>
+          <w:sz w:val="19"/>
+          <w:szCs w:val="19"/>
+          <w:lang w:val="en-US" w:eastAsia="en-US" w:bidi="ar-SA"/>
+        </w:rPr>
+        <w:tab/>
+      </w:r>
+      <w:r>
+        <w:rPr>
+          <w:rFonts w:ascii="Consolas" w:eastAsiaTheme="minorHAnsi" w:hAnsi="Consolas" w:cs="Consolas"/>
+          <w:color w:val="0000FF"/>
+          <w:sz w:val="19"/>
+          <w:szCs w:val="19"/>
+          <w:lang w:val="en-US" w:eastAsia="en-US" w:bidi="ar-SA"/>
+        </w:rPr>
+        <w:t>for</w:t>
+      </w:r>
+      <w:r>
+        <w:rPr>
+          <w:rFonts w:ascii="Consolas" w:eastAsiaTheme="minorHAnsi" w:hAnsi="Consolas" w:cs="Consolas"/>
+          <w:color w:val="000000"/>
+          <w:sz w:val="19"/>
+          <w:szCs w:val="19"/>
+          <w:lang w:val="en-US" w:eastAsia="en-US" w:bidi="ar-SA"/>
+        </w:rPr>
+        <w:t xml:space="preserve"> (</w:t>
+      </w:r>
+      <w:r>
+        <w:rPr>
+          <w:rFonts w:ascii="Consolas" w:eastAsiaTheme="minorHAnsi" w:hAnsi="Consolas" w:cs="Consolas"/>
+          <w:color w:val="0000FF"/>
+          <w:sz w:val="19"/>
+          <w:szCs w:val="19"/>
+          <w:lang w:val="en-US" w:eastAsia="en-US" w:bidi="ar-SA"/>
+        </w:rPr>
+        <w:t>int</w:t>
+      </w:r>
+      <w:r>
+        <w:rPr>
+          <w:rFonts w:ascii="Consolas" w:eastAsiaTheme="minorHAnsi" w:hAnsi="Consolas" w:cs="Consolas"/>
+          <w:color w:val="000000"/>
+          <w:sz w:val="19"/>
+          <w:szCs w:val="19"/>
+          <w:lang w:val="en-US" w:eastAsia="en-US" w:bidi="ar-SA"/>
+        </w:rPr>
+        <w:t xml:space="preserve"> j = 0; j &lt; </w:t>
+      </w:r>
+      <w:r>
+        <w:rPr>
+          <w:rFonts w:ascii="Consolas" w:eastAsiaTheme="minorHAnsi" w:hAnsi="Consolas" w:cs="Consolas"/>
+          <w:color w:val="808080"/>
+          <w:sz w:val="19"/>
+          <w:szCs w:val="19"/>
+          <w:lang w:val="en-US" w:eastAsia="en-US" w:bidi="ar-SA"/>
+        </w:rPr>
+        <w:t>y</w:t>
+      </w:r>
+      <w:r>
+        <w:rPr>
+          <w:rFonts w:ascii="Consolas" w:eastAsiaTheme="minorHAnsi" w:hAnsi="Consolas" w:cs="Consolas"/>
+          <w:color w:val="000000"/>
+          <w:sz w:val="19"/>
+          <w:szCs w:val="19"/>
+          <w:lang w:val="en-US" w:eastAsia="en-US" w:bidi="ar-SA"/>
+        </w:rPr>
+        <w:t>; ++j)</w:t>
+      </w:r>
+    </w:p>
+    <w:p>
+      <w:pPr>
+        <w:widowControl/>
+        <w:adjustRightInd w:val="0"/>
+        <w:rPr>
+          <w:rFonts w:ascii="Consolas" w:eastAsiaTheme="minorHAnsi" w:hAnsi="Consolas" w:cs="Consolas"/>
+          <w:color w:val="000000"/>
+          <w:sz w:val="19"/>
+          <w:szCs w:val="19"/>
+          <w:lang w:eastAsia="en-US" w:bidi="ar-SA"/>
+        </w:rPr>
+      </w:pPr>
+      <w:r>
+        <w:rPr>
+          <w:rFonts w:ascii="Consolas" w:eastAsiaTheme="minorHAnsi" w:hAnsi="Consolas" w:cs="Consolas"/>
+          <w:color w:val="000000"/>
+          <w:sz w:val="19"/>
+          <w:szCs w:val="19"/>
+          <w:lang w:val="en-US" w:eastAsia="en-US" w:bidi="ar-SA"/>
+        </w:rPr>
+        <w:tab/>
+      </w:r>
+      <w:r>
+        <w:rPr>
+          <w:rFonts w:ascii="Consolas" w:eastAsiaTheme="minorHAnsi" w:hAnsi="Consolas" w:cs="Consolas"/>
+          <w:color w:val="000000"/>
+          <w:sz w:val="19"/>
+          <w:szCs w:val="19"/>
+          <w:lang w:val="en-US" w:eastAsia="en-US" w:bidi="ar-SA"/>
+        </w:rPr>
+        <w:tab/>
+      </w:r>
+      <w:r>
+        <w:rPr>
+          <w:rFonts w:ascii="Consolas" w:eastAsiaTheme="minorHAnsi" w:hAnsi="Consolas" w:cs="Consolas"/>
+          <w:color w:val="000000"/>
+          <w:sz w:val="19"/>
+          <w:szCs w:val="19"/>
+          <w:lang w:val="en-US" w:eastAsia="en-US" w:bidi="ar-SA"/>
+        </w:rPr>
+        <w:tab/>
+      </w:r>
+      <w:r>
+        <w:rPr>
+          <w:rFonts w:ascii="Consolas" w:eastAsiaTheme="minorHAnsi" w:hAnsi="Consolas" w:cs="Consolas"/>
+          <w:color w:val="000000"/>
+          <w:sz w:val="19"/>
+          <w:szCs w:val="19"/>
+          <w:lang w:val="en-US" w:eastAsia="en-US" w:bidi="ar-SA"/>
+        </w:rPr>
+        <w:tab/>
+      </w:r>
+      <w:r>
+        <w:rPr>
+          <w:rFonts w:ascii="Consolas" w:eastAsiaTheme="minorHAnsi" w:hAnsi="Consolas" w:cs="Consolas"/>
+          <w:color w:val="000000"/>
+          <w:sz w:val="19"/>
+          <w:szCs w:val="19"/>
+          <w:lang w:eastAsia="en-US" w:bidi="ar-SA"/>
+        </w:rPr>
+        <w:t xml:space="preserve">std::cout </w:t>
+      </w:r>
+      <w:r>
+        <w:rPr>
+          <w:rFonts w:ascii="Consolas" w:eastAsiaTheme="minorHAnsi" w:hAnsi="Consolas" w:cs="Consolas"/>
+          <w:color w:val="008080"/>
+          <w:sz w:val="19"/>
+          <w:szCs w:val="19"/>
+          <w:lang w:eastAsia="en-US" w:bidi="ar-SA"/>
+        </w:rPr>
+        <w:t>&lt;&lt;</w:t>
+      </w:r>
+      <w:r>
+        <w:rPr>
+          <w:rFonts w:ascii="Consolas" w:eastAsiaTheme="minorHAnsi" w:hAnsi="Consolas" w:cs="Consolas"/>
+          <w:color w:val="000000"/>
+          <w:sz w:val="19"/>
+          <w:szCs w:val="19"/>
+          <w:lang w:eastAsia="en-US" w:bidi="ar-SA"/>
+        </w:rPr>
+        <w:t xml:space="preserve"> </w:t>
+      </w:r>
+      <w:r>
+        <w:rPr>
+          <w:rFonts w:ascii="Consolas" w:eastAsiaTheme="minorHAnsi" w:hAnsi="Consolas" w:cs="Consolas"/>
+          <w:color w:val="808080"/>
+          <w:sz w:val="19"/>
+          <w:szCs w:val="19"/>
+          <w:lang w:eastAsia="en-US" w:bidi="ar-SA"/>
+        </w:rPr>
+        <w:t>rectangle</w:t>
+      </w:r>
+      <w:r>
+        <w:rPr>
+          <w:rFonts w:ascii="Consolas" w:eastAsiaTheme="minorHAnsi" w:hAnsi="Consolas" w:cs="Consolas"/>
+          <w:color w:val="008080"/>
+          <w:sz w:val="19"/>
+          <w:szCs w:val="19"/>
+          <w:lang w:eastAsia="en-US" w:bidi="ar-SA"/>
+        </w:rPr>
+        <w:t>[</w:t>
+      </w:r>
+      <w:r>
+        <w:rPr>
+          <w:rFonts w:ascii="Consolas" w:eastAsiaTheme="minorHAnsi" w:hAnsi="Consolas" w:cs="Consolas"/>
+          <w:color w:val="000000"/>
+          <w:sz w:val="19"/>
+          <w:szCs w:val="19"/>
+          <w:lang w:eastAsia="en-US" w:bidi="ar-SA"/>
+        </w:rPr>
+        <w:t>i</w:t>
+      </w:r>
+      <w:r>
+        <w:rPr>
+          <w:rFonts w:ascii="Consolas" w:eastAsiaTheme="minorHAnsi" w:hAnsi="Consolas" w:cs="Consolas"/>
+          <w:color w:val="008080"/>
+          <w:sz w:val="19"/>
+          <w:szCs w:val="19"/>
+          <w:lang w:eastAsia="en-US" w:bidi="ar-SA"/>
+        </w:rPr>
+        <w:t>][</w:t>
+      </w:r>
+      <w:r>
+        <w:rPr>
+          <w:rFonts w:ascii="Consolas" w:eastAsiaTheme="minorHAnsi" w:hAnsi="Consolas" w:cs="Consolas"/>
+          <w:color w:val="000000"/>
+          <w:sz w:val="19"/>
+          <w:szCs w:val="19"/>
+          <w:lang w:eastAsia="en-US" w:bidi="ar-SA"/>
+        </w:rPr>
+        <w:t>j</w:t>
+      </w:r>
+      <w:r>
+        <w:rPr>
+          <w:rFonts w:ascii="Consolas" w:eastAsiaTheme="minorHAnsi" w:hAnsi="Consolas" w:cs="Consolas"/>
+          <w:color w:val="008080"/>
+          <w:sz w:val="19"/>
+          <w:szCs w:val="19"/>
+          <w:lang w:eastAsia="en-US" w:bidi="ar-SA"/>
+        </w:rPr>
+        <w:t>]&lt;&lt;</w:t>
+      </w:r>
+      <w:r>
+        <w:rPr>
+          <w:rFonts w:ascii="Consolas" w:eastAsiaTheme="minorHAnsi" w:hAnsi="Consolas" w:cs="Consolas"/>
+          <w:color w:val="A31515"/>
+          <w:sz w:val="19"/>
+          <w:szCs w:val="19"/>
+          <w:lang w:eastAsia="en-US" w:bidi="ar-SA"/>
+        </w:rPr>
+        <w:t>" "</w:t>
+      </w:r>
+      <w:r>
+        <w:rPr>
+          <w:rFonts w:ascii="Consolas" w:eastAsiaTheme="minorHAnsi" w:hAnsi="Consolas" w:cs="Consolas"/>
+          <w:color w:val="000000"/>
+          <w:sz w:val="19"/>
+          <w:szCs w:val="19"/>
+          <w:lang w:eastAsia="en-US" w:bidi="ar-SA"/>
+        </w:rPr>
+        <w:t>;</w:t>
+      </w:r>
+      <w:r>
+        <w:rPr>
+          <w:rFonts w:ascii="Consolas" w:eastAsiaTheme="minorHAnsi" w:hAnsi="Consolas" w:cs="Consolas"/>
+          <w:color w:val="008000"/>
+          <w:sz w:val="19"/>
+          <w:szCs w:val="19"/>
+          <w:lang w:eastAsia="en-US" w:bidi="ar-SA"/>
+        </w:rPr>
+        <w:t>//и выводится частичное решение</w:t>
+      </w:r>
+    </w:p>
+    <w:p>
+      <w:pPr>
+        <w:widowControl/>
+        <w:adjustRightInd w:val="0"/>
+        <w:rPr>
+          <w:rFonts w:ascii="Consolas" w:eastAsiaTheme="minorHAnsi" w:hAnsi="Consolas" w:cs="Consolas"/>
+          <w:color w:val="000000"/>
+          <w:sz w:val="19"/>
+          <w:szCs w:val="19"/>
+          <w:lang w:val="en-US" w:eastAsia="en-US" w:bidi="ar-SA"/>
+        </w:rPr>
+      </w:pPr>
+      <w:r>
+        <w:rPr>
+          <w:rFonts w:ascii="Consolas" w:eastAsiaTheme="minorHAnsi" w:hAnsi="Consolas" w:cs="Consolas"/>
+          <w:color w:val="000000"/>
+          <w:sz w:val="19"/>
+          <w:szCs w:val="19"/>
+          <w:lang w:eastAsia="en-US" w:bidi="ar-SA"/>
+        </w:rPr>
+        <w:tab/>
+      </w:r>
+      <w:r>
+        <w:rPr>
+          <w:rFonts w:ascii="Consolas" w:eastAsiaTheme="minorHAnsi" w:hAnsi="Consolas" w:cs="Consolas"/>
+          <w:color w:val="000000"/>
+          <w:sz w:val="19"/>
+          <w:szCs w:val="19"/>
+          <w:lang w:eastAsia="en-US" w:bidi="ar-SA"/>
+        </w:rPr>
+        <w:tab/>
+      </w:r>
+      <w:r>
+        <w:rPr>
+          <w:rFonts w:ascii="Consolas" w:eastAsiaTheme="minorHAnsi" w:hAnsi="Consolas" w:cs="Consolas"/>
+          <w:color w:val="000000"/>
+          <w:sz w:val="19"/>
+          <w:szCs w:val="19"/>
+          <w:lang w:val="en-US" w:eastAsia="en-US" w:bidi="ar-SA"/>
+        </w:rPr>
+        <w:t>}</w:t>
+      </w:r>
+    </w:p>
+    <w:p>
+      <w:pPr>
+        <w:widowControl/>
+        <w:adjustRightInd w:val="0"/>
+        <w:rPr>
+          <w:rFonts w:ascii="Consolas" w:eastAsiaTheme="minorHAnsi" w:hAnsi="Consolas" w:cs="Consolas"/>
+          <w:color w:val="000000"/>
+          <w:sz w:val="19"/>
+          <w:szCs w:val="19"/>
+          <w:lang w:val="en-US" w:eastAsia="en-US" w:bidi="ar-SA"/>
+        </w:rPr>
+      </w:pPr>
+      <w:r>
+        <w:rPr>
+          <w:rFonts w:ascii="Consolas" w:eastAsiaTheme="minorHAnsi" w:hAnsi="Consolas" w:cs="Consolas"/>
+          <w:color w:val="000000"/>
+          <w:sz w:val="19"/>
+          <w:szCs w:val="19"/>
+          <w:lang w:val="en-US" w:eastAsia="en-US" w:bidi="ar-SA"/>
+        </w:rPr>
+        <w:tab/>
+      </w:r>
+      <w:r>
+        <w:rPr>
+          <w:rFonts w:ascii="Consolas" w:eastAsiaTheme="minorHAnsi" w:hAnsi="Consolas" w:cs="Consolas"/>
+          <w:color w:val="000000"/>
+          <w:sz w:val="19"/>
+          <w:szCs w:val="19"/>
+          <w:lang w:val="en-US" w:eastAsia="en-US" w:bidi="ar-SA"/>
+        </w:rPr>
+        <w:tab/>
+        <w:t xml:space="preserve">std::cout </w:t>
+      </w:r>
+      <w:r>
+        <w:rPr>
+          <w:rFonts w:ascii="Consolas" w:eastAsiaTheme="minorHAnsi" w:hAnsi="Consolas" w:cs="Consolas"/>
+          <w:color w:val="008080"/>
+          <w:sz w:val="19"/>
+          <w:szCs w:val="19"/>
+          <w:lang w:val="en-US" w:eastAsia="en-US" w:bidi="ar-SA"/>
+        </w:rPr>
+        <w:t>&lt;&lt;</w:t>
+      </w:r>
+      <w:r>
+        <w:rPr>
+          <w:rFonts w:ascii="Consolas" w:eastAsiaTheme="minorHAnsi" w:hAnsi="Consolas" w:cs="Consolas"/>
+          <w:color w:val="000000"/>
+          <w:sz w:val="19"/>
+          <w:szCs w:val="19"/>
+          <w:lang w:val="en-US" w:eastAsia="en-US" w:bidi="ar-SA"/>
+        </w:rPr>
+        <w:t xml:space="preserve"> std::endl;</w:t>
+      </w:r>
+    </w:p>
+    <w:p>
+      <w:pPr>
+        <w:widowControl/>
+        <w:adjustRightInd w:val="0"/>
+        <w:rPr>
+          <w:rFonts w:ascii="Consolas" w:eastAsiaTheme="minorHAnsi" w:hAnsi="Consolas" w:cs="Consolas"/>
+          <w:color w:val="000000"/>
+          <w:sz w:val="19"/>
+          <w:szCs w:val="19"/>
+          <w:lang w:val="en-US" w:eastAsia="en-US" w:bidi="ar-SA"/>
+        </w:rPr>
+      </w:pPr>
+      <w:r>
+        <w:rPr>
+          <w:rFonts w:ascii="Consolas" w:eastAsiaTheme="minorHAnsi" w:hAnsi="Consolas" w:cs="Consolas"/>
+          <w:color w:val="000000"/>
+          <w:sz w:val="19"/>
+          <w:szCs w:val="19"/>
+          <w:lang w:val="en-US" w:eastAsia="en-US" w:bidi="ar-SA"/>
+        </w:rPr>
+        <w:tab/>
+      </w:r>
+      <w:r>
+        <w:rPr>
+          <w:rFonts w:ascii="Consolas" w:eastAsiaTheme="minorHAnsi" w:hAnsi="Consolas" w:cs="Consolas"/>
+          <w:color w:val="000000"/>
+          <w:sz w:val="19"/>
+          <w:szCs w:val="19"/>
+          <w:lang w:val="en-US" w:eastAsia="en-US" w:bidi="ar-SA"/>
+        </w:rPr>
+        <w:tab/>
+      </w:r>
+      <w:r>
+        <w:rPr>
+          <w:rFonts w:ascii="Consolas" w:eastAsiaTheme="minorHAnsi" w:hAnsi="Consolas" w:cs="Consolas"/>
+          <w:color w:val="0000FF"/>
+          <w:sz w:val="19"/>
+          <w:szCs w:val="19"/>
+          <w:lang w:val="en-US" w:eastAsia="en-US" w:bidi="ar-SA"/>
+        </w:rPr>
         <w:t>return</w:t>
       </w:r>
       <w:r>
@@ -5082,18 +6113,27 @@
           <w:color w:val="000000"/>
           <w:sz w:val="19"/>
           <w:szCs w:val="19"/>
-          <w:lang w:val="en-US" w:eastAsia="en-US" w:bidi="ar-SA"/>
-        </w:rPr>
-      </w:pPr>
-      <w:r>
-        <w:rPr>
-          <w:rFonts w:ascii="Consolas" w:eastAsiaTheme="minorHAnsi" w:hAnsi="Consolas" w:cs="Consolas"/>
-          <w:color w:val="000000"/>
-          <w:sz w:val="19"/>
-          <w:szCs w:val="19"/>
-          <w:lang w:val="en-US" w:eastAsia="en-US" w:bidi="ar-SA"/>
-        </w:rPr>
-        <w:tab/>
+          <w:lang w:eastAsia="en-US" w:bidi="ar-SA"/>
+        </w:rPr>
+      </w:pPr>
+      <w:r>
+        <w:rPr>
+          <w:rFonts w:ascii="Consolas" w:eastAsiaTheme="minorHAnsi" w:hAnsi="Consolas" w:cs="Consolas"/>
+          <w:color w:val="000000"/>
+          <w:sz w:val="19"/>
+          <w:szCs w:val="19"/>
+          <w:lang w:val="en-US" w:eastAsia="en-US" w:bidi="ar-SA"/>
+        </w:rPr>
+        <w:tab/>
+      </w:r>
+      <w:r>
+        <w:rPr>
+          <w:rFonts w:ascii="Consolas" w:eastAsiaTheme="minorHAnsi" w:hAnsi="Consolas" w:cs="Consolas"/>
+          <w:color w:val="000000"/>
+          <w:sz w:val="19"/>
+          <w:szCs w:val="19"/>
+          <w:lang w:eastAsia="en-US" w:bidi="ar-SA"/>
+        </w:rPr>
         <w:t>}</w:t>
       </w:r>
     </w:p>
@@ -5106,16 +6146,16 @@
           <w:color w:val="000000"/>
           <w:sz w:val="19"/>
           <w:szCs w:val="19"/>
-          <w:lang w:val="en-US" w:eastAsia="en-US" w:bidi="ar-SA"/>
-        </w:rPr>
-      </w:pPr>
-      <w:r>
-        <w:rPr>
-          <w:rFonts w:ascii="Consolas" w:eastAsiaTheme="minorHAnsi" w:hAnsi="Consolas" w:cs="Consolas"/>
-          <w:color w:val="000000"/>
-          <w:sz w:val="19"/>
-          <w:szCs w:val="19"/>
-          <w:lang w:val="en-US" w:eastAsia="en-US" w:bidi="ar-SA"/>
+          <w:lang w:eastAsia="en-US" w:bidi="ar-SA"/>
+        </w:rPr>
+      </w:pPr>
+      <w:r>
+        <w:rPr>
+          <w:rFonts w:ascii="Consolas" w:eastAsiaTheme="minorHAnsi" w:hAnsi="Consolas" w:cs="Consolas"/>
+          <w:color w:val="000000"/>
+          <w:sz w:val="19"/>
+          <w:szCs w:val="19"/>
+          <w:lang w:eastAsia="en-US" w:bidi="ar-SA"/>
         </w:rPr>
         <w:tab/>
       </w:r>
@@ -5125,7 +6165,7 @@
           <w:color w:val="0000FF"/>
           <w:sz w:val="19"/>
           <w:szCs w:val="19"/>
-          <w:lang w:val="en-US" w:eastAsia="en-US" w:bidi="ar-SA"/>
+          <w:lang w:eastAsia="en-US" w:bidi="ar-SA"/>
         </w:rPr>
         <w:t>for</w:t>
       </w:r>
@@ -5135,7 +6175,7 @@
           <w:color w:val="000000"/>
           <w:sz w:val="19"/>
           <w:szCs w:val="19"/>
-          <w:lang w:val="en-US" w:eastAsia="en-US" w:bidi="ar-SA"/>
+          <w:lang w:eastAsia="en-US" w:bidi="ar-SA"/>
         </w:rPr>
         <w:t xml:space="preserve"> (</w:t>
       </w:r>
@@ -5145,7 +6185,7 @@
           <w:color w:val="0000FF"/>
           <w:sz w:val="19"/>
           <w:szCs w:val="19"/>
-          <w:lang w:val="en-US" w:eastAsia="en-US" w:bidi="ar-SA"/>
+          <w:lang w:eastAsia="en-US" w:bidi="ar-SA"/>
         </w:rPr>
         <w:t>int</w:t>
       </w:r>
@@ -5155,7 +6195,7 @@
           <w:color w:val="000000"/>
           <w:sz w:val="19"/>
           <w:szCs w:val="19"/>
-          <w:lang w:val="en-US" w:eastAsia="en-US" w:bidi="ar-SA"/>
+          <w:lang w:eastAsia="en-US" w:bidi="ar-SA"/>
         </w:rPr>
         <w:t xml:space="preserve"> size = 1; size &lt; </w:t>
       </w:r>
@@ -5165,7 +6205,7 @@
           <w:color w:val="808080"/>
           <w:sz w:val="19"/>
           <w:szCs w:val="19"/>
-          <w:lang w:val="en-US" w:eastAsia="en-US" w:bidi="ar-SA"/>
+          <w:lang w:eastAsia="en-US" w:bidi="ar-SA"/>
         </w:rPr>
         <w:t>min</w:t>
       </w:r>
@@ -5175,10 +6215,20 @@
           <w:color w:val="000000"/>
           <w:sz w:val="19"/>
           <w:szCs w:val="19"/>
-          <w:lang w:val="en-US" w:eastAsia="en-US" w:bidi="ar-SA"/>
+          <w:lang w:eastAsia="en-US" w:bidi="ar-SA"/>
         </w:rPr>
         <w:t>; ++size){</w:t>
       </w:r>
+      <w:r>
+        <w:rPr>
+          <w:rFonts w:ascii="Consolas" w:eastAsiaTheme="minorHAnsi" w:hAnsi="Consolas" w:cs="Consolas"/>
+          <w:color w:val="008000"/>
+          <w:sz w:val="19"/>
+          <w:szCs w:val="19"/>
+          <w:lang w:eastAsia="en-US" w:bidi="ar-SA"/>
+        </w:rPr>
+        <w:t>//проверка возможности вставки квадрата со стороной size</w:t>
+      </w:r>
     </w:p>
     <w:p>
       <w:pPr>
@@ -5198,17 +6248,17 @@
           <w:color w:val="000000"/>
           <w:sz w:val="19"/>
           <w:szCs w:val="19"/>
-          <w:lang w:val="en-US" w:eastAsia="en-US" w:bidi="ar-SA"/>
-        </w:rPr>
-        <w:tab/>
-      </w:r>
-      <w:r>
-        <w:rPr>
-          <w:rFonts w:ascii="Consolas" w:eastAsiaTheme="minorHAnsi" w:hAnsi="Consolas" w:cs="Consolas"/>
-          <w:color w:val="000000"/>
-          <w:sz w:val="19"/>
-          <w:szCs w:val="19"/>
-          <w:lang w:val="en-US" w:eastAsia="en-US" w:bidi="ar-SA"/>
+          <w:lang w:eastAsia="en-US" w:bidi="ar-SA"/>
+        </w:rPr>
+        <w:tab/>
+      </w:r>
+      <w:r>
+        <w:rPr>
+          <w:rFonts w:ascii="Consolas" w:eastAsiaTheme="minorHAnsi" w:hAnsi="Consolas" w:cs="Consolas"/>
+          <w:color w:val="000000"/>
+          <w:sz w:val="19"/>
+          <w:szCs w:val="19"/>
+          <w:lang w:eastAsia="en-US" w:bidi="ar-SA"/>
         </w:rPr>
         <w:tab/>
       </w:r>
@@ -5335,6 +6385,86 @@
         </w:rPr>
         <w:t>;</w:t>
       </w:r>
+      <w:r>
+        <w:rPr>
+          <w:rFonts w:ascii="Consolas" w:eastAsiaTheme="minorHAnsi" w:hAnsi="Consolas" w:cs="Consolas"/>
+          <w:color w:val="008000"/>
+          <w:sz w:val="19"/>
+          <w:szCs w:val="19"/>
+          <w:lang w:val="en-US" w:eastAsia="en-US" w:bidi="ar-SA"/>
+        </w:rPr>
+        <w:t>//</w:t>
+      </w:r>
+      <w:r>
+        <w:rPr>
+          <w:rFonts w:ascii="Consolas" w:eastAsiaTheme="minorHAnsi" w:hAnsi="Consolas" w:cs="Consolas"/>
+          <w:color w:val="008000"/>
+          <w:sz w:val="19"/>
+          <w:szCs w:val="19"/>
+          <w:lang w:eastAsia="en-US" w:bidi="ar-SA"/>
+        </w:rPr>
+        <w:t>если</w:t>
+      </w:r>
+      <w:r>
+        <w:rPr>
+          <w:rFonts w:ascii="Consolas" w:eastAsiaTheme="minorHAnsi" w:hAnsi="Consolas" w:cs="Consolas"/>
+          <w:color w:val="008000"/>
+          <w:sz w:val="19"/>
+          <w:szCs w:val="19"/>
+          <w:lang w:val="en-US" w:eastAsia="en-US" w:bidi="ar-SA"/>
+        </w:rPr>
+        <w:t xml:space="preserve"> </w:t>
+      </w:r>
+      <w:r>
+        <w:rPr>
+          <w:rFonts w:ascii="Consolas" w:eastAsiaTheme="minorHAnsi" w:hAnsi="Consolas" w:cs="Consolas"/>
+          <w:color w:val="008000"/>
+          <w:sz w:val="19"/>
+          <w:szCs w:val="19"/>
+          <w:lang w:eastAsia="en-US" w:bidi="ar-SA"/>
+        </w:rPr>
+        <w:t>выходит</w:t>
+      </w:r>
+      <w:r>
+        <w:rPr>
+          <w:rFonts w:ascii="Consolas" w:eastAsiaTheme="minorHAnsi" w:hAnsi="Consolas" w:cs="Consolas"/>
+          <w:color w:val="008000"/>
+          <w:sz w:val="19"/>
+          <w:szCs w:val="19"/>
+          <w:lang w:val="en-US" w:eastAsia="en-US" w:bidi="ar-SA"/>
+        </w:rPr>
+        <w:t xml:space="preserve"> </w:t>
+      </w:r>
+      <w:r>
+        <w:rPr>
+          <w:rFonts w:ascii="Consolas" w:eastAsiaTheme="minorHAnsi" w:hAnsi="Consolas" w:cs="Consolas"/>
+          <w:color w:val="008000"/>
+          <w:sz w:val="19"/>
+          <w:szCs w:val="19"/>
+          <w:lang w:eastAsia="en-US" w:bidi="ar-SA"/>
+        </w:rPr>
+        <w:t>за</w:t>
+      </w:r>
+      <w:r>
+        <w:rPr>
+          <w:rFonts w:ascii="Consolas" w:eastAsiaTheme="minorHAnsi" w:hAnsi="Consolas" w:cs="Consolas"/>
+          <w:color w:val="008000"/>
+          <w:sz w:val="19"/>
+          <w:szCs w:val="19"/>
+          <w:lang w:val="en-US" w:eastAsia="en-US" w:bidi="ar-SA"/>
+        </w:rPr>
+        <w:t xml:space="preserve"> </w:t>
+      </w:r>
+      <w:r>
+        <w:rPr>
+          <w:rFonts w:ascii="Consolas" w:eastAsiaTheme="minorHAnsi" w:hAnsi="Consolas" w:cs="Consolas"/>
+          <w:color w:val="008000"/>
+          <w:sz w:val="19"/>
+          <w:szCs w:val="19"/>
+          <w:lang w:eastAsia="en-US" w:bidi="ar-SA"/>
+        </w:rPr>
+        <w:t>границы</w:t>
+      </w:r>
     </w:p>
     <w:p>
       <w:pPr>
@@ -5438,7 +6568,7 @@
           <w:color w:val="000000"/>
           <w:sz w:val="19"/>
           <w:szCs w:val="19"/>
-          <w:lang w:val="en-US" w:eastAsia="en-US" w:bidi="ar-SA"/>
+          <w:lang w:eastAsia="en-US" w:bidi="ar-SA"/>
         </w:rPr>
       </w:pPr>
       <w:r>
@@ -5477,7 +6607,7 @@
           <w:color w:val="0000FF"/>
           <w:sz w:val="19"/>
           <w:szCs w:val="19"/>
-          <w:lang w:val="en-US" w:eastAsia="en-US" w:bidi="ar-SA"/>
+          <w:lang w:eastAsia="en-US" w:bidi="ar-SA"/>
         </w:rPr>
         <w:t>return</w:t>
       </w:r>
@@ -5487,10 +6617,20 @@
           <w:color w:val="000000"/>
           <w:sz w:val="19"/>
           <w:szCs w:val="19"/>
-          <w:lang w:val="en-US" w:eastAsia="en-US" w:bidi="ar-SA"/>
+          <w:lang w:eastAsia="en-US" w:bidi="ar-SA"/>
         </w:rPr>
         <w:t>;</w:t>
       </w:r>
+      <w:r>
+        <w:rPr>
+          <w:rFonts w:ascii="Consolas" w:eastAsiaTheme="minorHAnsi" w:hAnsi="Consolas" w:cs="Consolas"/>
+          <w:color w:val="008000"/>
+          <w:sz w:val="19"/>
+          <w:szCs w:val="19"/>
+          <w:lang w:eastAsia="en-US" w:bidi="ar-SA"/>
+        </w:rPr>
+        <w:t>//если количество разбиений превосходит уже имеющееся</w:t>
+      </w:r>
     </w:p>
     <w:p>
       <w:pPr>
@@ -5510,17 +6650,17 @@
           <w:color w:val="000000"/>
           <w:sz w:val="19"/>
           <w:szCs w:val="19"/>
-          <w:lang w:val="en-US" w:eastAsia="en-US" w:bidi="ar-SA"/>
-        </w:rPr>
-        <w:tab/>
-      </w:r>
-      <w:r>
-        <w:rPr>
-          <w:rFonts w:ascii="Consolas" w:eastAsiaTheme="minorHAnsi" w:hAnsi="Consolas" w:cs="Consolas"/>
-          <w:color w:val="000000"/>
-          <w:sz w:val="19"/>
-          <w:szCs w:val="19"/>
-          <w:lang w:val="en-US" w:eastAsia="en-US" w:bidi="ar-SA"/>
+          <w:lang w:eastAsia="en-US" w:bidi="ar-SA"/>
+        </w:rPr>
+        <w:tab/>
+      </w:r>
+      <w:r>
+        <w:rPr>
+          <w:rFonts w:ascii="Consolas" w:eastAsiaTheme="minorHAnsi" w:hAnsi="Consolas" w:cs="Consolas"/>
+          <w:color w:val="000000"/>
+          <w:sz w:val="19"/>
+          <w:szCs w:val="19"/>
+          <w:lang w:eastAsia="en-US" w:bidi="ar-SA"/>
         </w:rPr>
         <w:tab/>
       </w:r>
@@ -5657,7 +6797,7 @@
           <w:color w:val="000000"/>
           <w:sz w:val="19"/>
           <w:szCs w:val="19"/>
-          <w:lang w:val="en-US" w:eastAsia="en-US" w:bidi="ar-SA"/>
+          <w:lang w:eastAsia="en-US" w:bidi="ar-SA"/>
         </w:rPr>
       </w:pPr>
       <w:r>
@@ -5706,7 +6846,7 @@
           <w:color w:val="0000FF"/>
           <w:sz w:val="19"/>
           <w:szCs w:val="19"/>
-          <w:lang w:val="en-US" w:eastAsia="en-US" w:bidi="ar-SA"/>
+          <w:lang w:eastAsia="en-US" w:bidi="ar-SA"/>
         </w:rPr>
         <w:t>if</w:t>
       </w:r>
@@ -5716,7 +6856,7 @@
           <w:color w:val="000000"/>
           <w:sz w:val="19"/>
           <w:szCs w:val="19"/>
-          <w:lang w:val="en-US" w:eastAsia="en-US" w:bidi="ar-SA"/>
+          <w:lang w:eastAsia="en-US" w:bidi="ar-SA"/>
         </w:rPr>
         <w:t xml:space="preserve"> (</w:t>
       </w:r>
@@ -5726,7 +6866,7 @@
           <w:color w:val="808080"/>
           <w:sz w:val="19"/>
           <w:szCs w:val="19"/>
-          <w:lang w:val="en-US" w:eastAsia="en-US" w:bidi="ar-SA"/>
+          <w:lang w:eastAsia="en-US" w:bidi="ar-SA"/>
         </w:rPr>
         <w:t>rectangle</w:t>
       </w:r>
@@ -5736,7 +6876,7 @@
           <w:color w:val="008080"/>
           <w:sz w:val="19"/>
           <w:szCs w:val="19"/>
-          <w:lang w:val="en-US" w:eastAsia="en-US" w:bidi="ar-SA"/>
+          <w:lang w:eastAsia="en-US" w:bidi="ar-SA"/>
         </w:rPr>
         <w:t>[</w:t>
       </w:r>
@@ -5746,7 +6886,7 @@
           <w:color w:val="000000"/>
           <w:sz w:val="19"/>
           <w:szCs w:val="19"/>
-          <w:lang w:val="en-US" w:eastAsia="en-US" w:bidi="ar-SA"/>
+          <w:lang w:eastAsia="en-US" w:bidi="ar-SA"/>
         </w:rPr>
         <w:t>i</w:t>
       </w:r>
@@ -5756,7 +6896,7 @@
           <w:color w:val="008080"/>
           <w:sz w:val="19"/>
           <w:szCs w:val="19"/>
-          <w:lang w:val="en-US" w:eastAsia="en-US" w:bidi="ar-SA"/>
+          <w:lang w:eastAsia="en-US" w:bidi="ar-SA"/>
         </w:rPr>
         <w:t>][</w:t>
       </w:r>
@@ -5766,7 +6906,7 @@
           <w:color w:val="000000"/>
           <w:sz w:val="19"/>
           <w:szCs w:val="19"/>
-          <w:lang w:val="en-US" w:eastAsia="en-US" w:bidi="ar-SA"/>
+          <w:lang w:eastAsia="en-US" w:bidi="ar-SA"/>
         </w:rPr>
         <w:t>j</w:t>
       </w:r>
@@ -5776,7 +6916,7 @@
           <w:color w:val="008080"/>
           <w:sz w:val="19"/>
           <w:szCs w:val="19"/>
-          <w:lang w:val="en-US" w:eastAsia="en-US" w:bidi="ar-SA"/>
+          <w:lang w:eastAsia="en-US" w:bidi="ar-SA"/>
         </w:rPr>
         <w:t>]</w:t>
       </w:r>
@@ -5786,9 +6926,19 @@
           <w:color w:val="000000"/>
           <w:sz w:val="19"/>
           <w:szCs w:val="19"/>
-          <w:lang w:val="en-US" w:eastAsia="en-US" w:bidi="ar-SA"/>
-        </w:rPr>
-        <w:t xml:space="preserve"> == 1)</w:t>
+          <w:lang w:eastAsia="en-US" w:bidi="ar-SA"/>
+        </w:rPr>
+        <w:t xml:space="preserve"> != 0)</w:t>
+      </w:r>
+      <w:r>
+        <w:rPr>
+          <w:rFonts w:ascii="Consolas" w:eastAsiaTheme="minorHAnsi" w:hAnsi="Consolas" w:cs="Consolas"/>
+          <w:color w:val="008000"/>
+          <w:sz w:val="19"/>
+          <w:szCs w:val="19"/>
+          <w:lang w:eastAsia="en-US" w:bidi="ar-SA"/>
+        </w:rPr>
+        <w:t>//если пересекается</w:t>
       </w:r>
     </w:p>
     <w:p>
@@ -5800,56 +6950,56 @@
           <w:color w:val="000000"/>
           <w:sz w:val="19"/>
           <w:szCs w:val="19"/>
-          <w:lang w:val="en-US" w:eastAsia="en-US" w:bidi="ar-SA"/>
-        </w:rPr>
-      </w:pPr>
-      <w:r>
-        <w:rPr>
-          <w:rFonts w:ascii="Consolas" w:eastAsiaTheme="minorHAnsi" w:hAnsi="Consolas" w:cs="Consolas"/>
-          <w:color w:val="000000"/>
-          <w:sz w:val="19"/>
-          <w:szCs w:val="19"/>
-          <w:lang w:val="en-US" w:eastAsia="en-US" w:bidi="ar-SA"/>
-        </w:rPr>
-        <w:tab/>
-      </w:r>
-      <w:r>
-        <w:rPr>
-          <w:rFonts w:ascii="Consolas" w:eastAsiaTheme="minorHAnsi" w:hAnsi="Consolas" w:cs="Consolas"/>
-          <w:color w:val="000000"/>
-          <w:sz w:val="19"/>
-          <w:szCs w:val="19"/>
-          <w:lang w:val="en-US" w:eastAsia="en-US" w:bidi="ar-SA"/>
-        </w:rPr>
-        <w:tab/>
-      </w:r>
-      <w:r>
-        <w:rPr>
-          <w:rFonts w:ascii="Consolas" w:eastAsiaTheme="minorHAnsi" w:hAnsi="Consolas" w:cs="Consolas"/>
-          <w:color w:val="000000"/>
-          <w:sz w:val="19"/>
-          <w:szCs w:val="19"/>
-          <w:lang w:val="en-US" w:eastAsia="en-US" w:bidi="ar-SA"/>
-        </w:rPr>
-        <w:tab/>
-      </w:r>
-      <w:r>
-        <w:rPr>
-          <w:rFonts w:ascii="Consolas" w:eastAsiaTheme="minorHAnsi" w:hAnsi="Consolas" w:cs="Consolas"/>
-          <w:color w:val="000000"/>
-          <w:sz w:val="19"/>
-          <w:szCs w:val="19"/>
-          <w:lang w:val="en-US" w:eastAsia="en-US" w:bidi="ar-SA"/>
-        </w:rPr>
-        <w:tab/>
-      </w:r>
-      <w:r>
-        <w:rPr>
-          <w:rFonts w:ascii="Consolas" w:eastAsiaTheme="minorHAnsi" w:hAnsi="Consolas" w:cs="Consolas"/>
-          <w:color w:val="000000"/>
-          <w:sz w:val="19"/>
-          <w:szCs w:val="19"/>
-          <w:lang w:val="en-US" w:eastAsia="en-US" w:bidi="ar-SA"/>
+          <w:lang w:eastAsia="en-US" w:bidi="ar-SA"/>
+        </w:rPr>
+      </w:pPr>
+      <w:r>
+        <w:rPr>
+          <w:rFonts w:ascii="Consolas" w:eastAsiaTheme="minorHAnsi" w:hAnsi="Consolas" w:cs="Consolas"/>
+          <w:color w:val="000000"/>
+          <w:sz w:val="19"/>
+          <w:szCs w:val="19"/>
+          <w:lang w:eastAsia="en-US" w:bidi="ar-SA"/>
+        </w:rPr>
+        <w:tab/>
+      </w:r>
+      <w:r>
+        <w:rPr>
+          <w:rFonts w:ascii="Consolas" w:eastAsiaTheme="minorHAnsi" w:hAnsi="Consolas" w:cs="Consolas"/>
+          <w:color w:val="000000"/>
+          <w:sz w:val="19"/>
+          <w:szCs w:val="19"/>
+          <w:lang w:eastAsia="en-US" w:bidi="ar-SA"/>
+        </w:rPr>
+        <w:tab/>
+      </w:r>
+      <w:r>
+        <w:rPr>
+          <w:rFonts w:ascii="Consolas" w:eastAsiaTheme="minorHAnsi" w:hAnsi="Consolas" w:cs="Consolas"/>
+          <w:color w:val="000000"/>
+          <w:sz w:val="19"/>
+          <w:szCs w:val="19"/>
+          <w:lang w:eastAsia="en-US" w:bidi="ar-SA"/>
+        </w:rPr>
+        <w:tab/>
+      </w:r>
+      <w:r>
+        <w:rPr>
+          <w:rFonts w:ascii="Consolas" w:eastAsiaTheme="minorHAnsi" w:hAnsi="Consolas" w:cs="Consolas"/>
+          <w:color w:val="000000"/>
+          <w:sz w:val="19"/>
+          <w:szCs w:val="19"/>
+          <w:lang w:eastAsia="en-US" w:bidi="ar-SA"/>
+        </w:rPr>
+        <w:tab/>
+      </w:r>
+      <w:r>
+        <w:rPr>
+          <w:rFonts w:ascii="Consolas" w:eastAsiaTheme="minorHAnsi" w:hAnsi="Consolas" w:cs="Consolas"/>
+          <w:color w:val="000000"/>
+          <w:sz w:val="19"/>
+          <w:szCs w:val="19"/>
+          <w:lang w:eastAsia="en-US" w:bidi="ar-SA"/>
         </w:rPr>
         <w:tab/>
       </w:r>
@@ -5859,7 +7009,7 @@
           <w:color w:val="0000FF"/>
           <w:sz w:val="19"/>
           <w:szCs w:val="19"/>
-          <w:lang w:val="en-US" w:eastAsia="en-US" w:bidi="ar-SA"/>
+          <w:lang w:eastAsia="en-US" w:bidi="ar-SA"/>
         </w:rPr>
         <w:t>return</w:t>
       </w:r>
@@ -5869,10 +7019,20 @@
           <w:color w:val="000000"/>
           <w:sz w:val="19"/>
           <w:szCs w:val="19"/>
-          <w:lang w:val="en-US" w:eastAsia="en-US" w:bidi="ar-SA"/>
+          <w:lang w:eastAsia="en-US" w:bidi="ar-SA"/>
         </w:rPr>
         <w:t>;</w:t>
       </w:r>
+      <w:r>
+        <w:rPr>
+          <w:rFonts w:ascii="Consolas" w:eastAsiaTheme="minorHAnsi" w:hAnsi="Consolas" w:cs="Consolas"/>
+          <w:color w:val="008000"/>
+          <w:sz w:val="19"/>
+          <w:szCs w:val="19"/>
+          <w:lang w:eastAsia="en-US" w:bidi="ar-SA"/>
+        </w:rPr>
+        <w:t>//с уже закрашенными квадратами</w:t>
+      </w:r>
     </w:p>
     <w:p>
       <w:pPr>
@@ -5892,17 +7052,17 @@
           <w:color w:val="000000"/>
           <w:sz w:val="19"/>
           <w:szCs w:val="19"/>
-          <w:lang w:val="en-US" w:eastAsia="en-US" w:bidi="ar-SA"/>
-        </w:rPr>
-        <w:tab/>
-      </w:r>
-      <w:r>
-        <w:rPr>
-          <w:rFonts w:ascii="Consolas" w:eastAsiaTheme="minorHAnsi" w:hAnsi="Consolas" w:cs="Consolas"/>
-          <w:color w:val="000000"/>
-          <w:sz w:val="19"/>
-          <w:szCs w:val="19"/>
-          <w:lang w:val="en-US" w:eastAsia="en-US" w:bidi="ar-SA"/>
+          <w:lang w:eastAsia="en-US" w:bidi="ar-SA"/>
+        </w:rPr>
+        <w:tab/>
+      </w:r>
+      <w:r>
+        <w:rPr>
+          <w:rFonts w:ascii="Consolas" w:eastAsiaTheme="minorHAnsi" w:hAnsi="Consolas" w:cs="Consolas"/>
+          <w:color w:val="000000"/>
+          <w:sz w:val="19"/>
+          <w:szCs w:val="19"/>
+          <w:lang w:eastAsia="en-US" w:bidi="ar-SA"/>
         </w:rPr>
         <w:tab/>
       </w:r>
@@ -6029,6 +7189,86 @@
         </w:rPr>
         <w:t xml:space="preserve"> j = point.y; j &lt; point.y + size; ++j)</w:t>
       </w:r>
+      <w:r>
+        <w:rPr>
+          <w:rFonts w:ascii="Consolas" w:eastAsiaTheme="minorHAnsi" w:hAnsi="Consolas" w:cs="Consolas"/>
+          <w:color w:val="008000"/>
+          <w:sz w:val="19"/>
+          <w:szCs w:val="19"/>
+          <w:lang w:val="en-US" w:eastAsia="en-US" w:bidi="ar-SA"/>
+        </w:rPr>
+        <w:t>//</w:t>
+      </w:r>
+      <w:r>
+        <w:rPr>
+          <w:rFonts w:ascii="Consolas" w:eastAsiaTheme="minorHAnsi" w:hAnsi="Consolas" w:cs="Consolas"/>
+          <w:color w:val="008000"/>
+          <w:sz w:val="19"/>
+          <w:szCs w:val="19"/>
+          <w:lang w:eastAsia="en-US" w:bidi="ar-SA"/>
+        </w:rPr>
+        <w:t>если</w:t>
+      </w:r>
+      <w:r>
+        <w:rPr>
+          <w:rFonts w:ascii="Consolas" w:eastAsiaTheme="minorHAnsi" w:hAnsi="Consolas" w:cs="Consolas"/>
+          <w:color w:val="008000"/>
+          <w:sz w:val="19"/>
+          <w:szCs w:val="19"/>
+          <w:lang w:val="en-US" w:eastAsia="en-US" w:bidi="ar-SA"/>
+        </w:rPr>
+        <w:t xml:space="preserve"> </w:t>
+      </w:r>
+      <w:r>
+        <w:rPr>
+          <w:rFonts w:ascii="Consolas" w:eastAsiaTheme="minorHAnsi" w:hAnsi="Consolas" w:cs="Consolas"/>
+          <w:color w:val="008000"/>
+          <w:sz w:val="19"/>
+          <w:szCs w:val="19"/>
+          <w:lang w:eastAsia="en-US" w:bidi="ar-SA"/>
+        </w:rPr>
+        <w:t>прошло</w:t>
+      </w:r>
+      <w:r>
+        <w:rPr>
+          <w:rFonts w:ascii="Consolas" w:eastAsiaTheme="minorHAnsi" w:hAnsi="Consolas" w:cs="Consolas"/>
+          <w:color w:val="008000"/>
+          <w:sz w:val="19"/>
+          <w:szCs w:val="19"/>
+          <w:lang w:val="en-US" w:eastAsia="en-US" w:bidi="ar-SA"/>
+        </w:rPr>
+        <w:t xml:space="preserve"> </w:t>
+      </w:r>
+      <w:r>
+        <w:rPr>
+          <w:rFonts w:ascii="Consolas" w:eastAsiaTheme="minorHAnsi" w:hAnsi="Consolas" w:cs="Consolas"/>
+          <w:color w:val="008000"/>
+          <w:sz w:val="19"/>
+          <w:szCs w:val="19"/>
+          <w:lang w:eastAsia="en-US" w:bidi="ar-SA"/>
+        </w:rPr>
+        <w:t>все</w:t>
+      </w:r>
+      <w:r>
+        <w:rPr>
+          <w:rFonts w:ascii="Consolas" w:eastAsiaTheme="minorHAnsi" w:hAnsi="Consolas" w:cs="Consolas"/>
+          <w:color w:val="008000"/>
+          <w:sz w:val="19"/>
+          <w:szCs w:val="19"/>
+          <w:lang w:val="en-US" w:eastAsia="en-US" w:bidi="ar-SA"/>
+        </w:rPr>
+        <w:t xml:space="preserve"> </w:t>
+      </w:r>
+      <w:r>
+        <w:rPr>
+          <w:rFonts w:ascii="Consolas" w:eastAsiaTheme="minorHAnsi" w:hAnsi="Consolas" w:cs="Consolas"/>
+          <w:color w:val="008000"/>
+          <w:sz w:val="19"/>
+          <w:szCs w:val="19"/>
+          <w:lang w:eastAsia="en-US" w:bidi="ar-SA"/>
+        </w:rPr>
+        <w:t>проверки</w:t>
+      </w:r>
     </w:p>
     <w:p>
       <w:pPr>
@@ -6150,7 +7390,67 @@
           <w:szCs w:val="19"/>
           <w:lang w:val="en-US" w:eastAsia="en-US" w:bidi="ar-SA"/>
         </w:rPr>
-        <w:t xml:space="preserve"> = 1;</w:t>
+        <w:t xml:space="preserve"> = </w:t>
+      </w:r>
+      <w:r>
+        <w:rPr>
+          <w:rFonts w:ascii="Consolas" w:eastAsiaTheme="minorHAnsi" w:hAnsi="Consolas" w:cs="Consolas"/>
+          <w:color w:val="808080"/>
+          <w:sz w:val="19"/>
+          <w:szCs w:val="19"/>
+          <w:lang w:val="en-US" w:eastAsia="en-US" w:bidi="ar-SA"/>
+        </w:rPr>
+        <w:t>paint</w:t>
+      </w:r>
+      <w:r>
+        <w:rPr>
+          <w:rFonts w:ascii="Consolas" w:eastAsiaTheme="minorHAnsi" w:hAnsi="Consolas" w:cs="Consolas"/>
+          <w:color w:val="000000"/>
+          <w:sz w:val="19"/>
+          <w:szCs w:val="19"/>
+          <w:lang w:val="en-US" w:eastAsia="en-US" w:bidi="ar-SA"/>
+        </w:rPr>
+        <w:t>;</w:t>
+      </w:r>
+      <w:r>
+        <w:rPr>
+          <w:rFonts w:ascii="Consolas" w:eastAsiaTheme="minorHAnsi" w:hAnsi="Consolas" w:cs="Consolas"/>
+          <w:color w:val="008000"/>
+          <w:sz w:val="19"/>
+          <w:szCs w:val="19"/>
+          <w:lang w:val="en-US" w:eastAsia="en-US" w:bidi="ar-SA"/>
+        </w:rPr>
+        <w:t>//</w:t>
+      </w:r>
+      <w:r>
+        <w:rPr>
+          <w:rFonts w:ascii="Consolas" w:eastAsiaTheme="minorHAnsi" w:hAnsi="Consolas" w:cs="Consolas"/>
+          <w:color w:val="008000"/>
+          <w:sz w:val="19"/>
+          <w:szCs w:val="19"/>
+          <w:lang w:eastAsia="en-US" w:bidi="ar-SA"/>
+        </w:rPr>
+        <w:t>то</w:t>
+      </w:r>
+      <w:r>
+        <w:rPr>
+          <w:rFonts w:ascii="Consolas" w:eastAsiaTheme="minorHAnsi" w:hAnsi="Consolas" w:cs="Consolas"/>
+          <w:color w:val="008000"/>
+          <w:sz w:val="19"/>
+          <w:szCs w:val="19"/>
+          <w:lang w:val="en-US" w:eastAsia="en-US" w:bidi="ar-SA"/>
+        </w:rPr>
+        <w:t xml:space="preserve"> </w:t>
+      </w:r>
+      <w:r>
+        <w:rPr>
+          <w:rFonts w:ascii="Consolas" w:eastAsiaTheme="minorHAnsi" w:hAnsi="Consolas" w:cs="Consolas"/>
+          <w:color w:val="008000"/>
+          <w:sz w:val="19"/>
+          <w:szCs w:val="19"/>
+          <w:lang w:eastAsia="en-US" w:bidi="ar-SA"/>
+        </w:rPr>
+        <w:t>закрашиваем</w:t>
       </w:r>
     </w:p>
     <w:p>
@@ -6411,7 +7711,67 @@
           <w:szCs w:val="19"/>
           <w:lang w:val="en-US" w:eastAsia="en-US" w:bidi="ar-SA"/>
         </w:rPr>
-        <w:t>);</w:t>
+        <w:t xml:space="preserve">, </w:t>
+      </w:r>
+      <w:r>
+        <w:rPr>
+          <w:rFonts w:ascii="Consolas" w:eastAsiaTheme="minorHAnsi" w:hAnsi="Consolas" w:cs="Consolas"/>
+          <w:color w:val="808080"/>
+          <w:sz w:val="19"/>
+          <w:szCs w:val="19"/>
+          <w:lang w:val="en-US" w:eastAsia="en-US" w:bidi="ar-SA"/>
+        </w:rPr>
+        <w:t>paint</w:t>
+      </w:r>
+      <w:r>
+        <w:rPr>
+          <w:rFonts w:ascii="Consolas" w:eastAsiaTheme="minorHAnsi" w:hAnsi="Consolas" w:cs="Consolas"/>
+          <w:color w:val="000000"/>
+          <w:sz w:val="19"/>
+          <w:szCs w:val="19"/>
+          <w:lang w:val="en-US" w:eastAsia="en-US" w:bidi="ar-SA"/>
+        </w:rPr>
+        <w:t>+1);</w:t>
+      </w:r>
+      <w:r>
+        <w:rPr>
+          <w:rFonts w:ascii="Consolas" w:eastAsiaTheme="minorHAnsi" w:hAnsi="Consolas" w:cs="Consolas"/>
+          <w:color w:val="008000"/>
+          <w:sz w:val="19"/>
+          <w:szCs w:val="19"/>
+          <w:lang w:val="en-US" w:eastAsia="en-US" w:bidi="ar-SA"/>
+        </w:rPr>
+        <w:t>//</w:t>
+      </w:r>
+      <w:r>
+        <w:rPr>
+          <w:rFonts w:ascii="Consolas" w:eastAsiaTheme="minorHAnsi" w:hAnsi="Consolas" w:cs="Consolas"/>
+          <w:color w:val="008000"/>
+          <w:sz w:val="19"/>
+          <w:szCs w:val="19"/>
+          <w:lang w:eastAsia="en-US" w:bidi="ar-SA"/>
+        </w:rPr>
+        <w:t>продолжаем</w:t>
+      </w:r>
+      <w:r>
+        <w:rPr>
+          <w:rFonts w:ascii="Consolas" w:eastAsiaTheme="minorHAnsi" w:hAnsi="Consolas" w:cs="Consolas"/>
+          <w:color w:val="008000"/>
+          <w:sz w:val="19"/>
+          <w:szCs w:val="19"/>
+          <w:lang w:val="en-US" w:eastAsia="en-US" w:bidi="ar-SA"/>
+        </w:rPr>
+        <w:t xml:space="preserve"> </w:t>
+      </w:r>
+      <w:r>
+        <w:rPr>
+          <w:rFonts w:ascii="Consolas" w:eastAsiaTheme="minorHAnsi" w:hAnsi="Consolas" w:cs="Consolas"/>
+          <w:color w:val="008000"/>
+          <w:sz w:val="19"/>
+          <w:szCs w:val="19"/>
+          <w:lang w:eastAsia="en-US" w:bidi="ar-SA"/>
+        </w:rPr>
+        <w:t>рекурсию</w:t>
       </w:r>
     </w:p>
     <w:p>
@@ -6579,7 +7939,7 @@
           <w:color w:val="000000"/>
           <w:sz w:val="19"/>
           <w:szCs w:val="19"/>
-          <w:lang w:val="en-US" w:eastAsia="en-US" w:bidi="ar-SA"/>
+          <w:lang w:eastAsia="en-US" w:bidi="ar-SA"/>
         </w:rPr>
       </w:pPr>
       <w:r>
@@ -6628,7 +7988,7 @@
           <w:color w:val="808080"/>
           <w:sz w:val="19"/>
           <w:szCs w:val="19"/>
-          <w:lang w:val="en-US" w:eastAsia="en-US" w:bidi="ar-SA"/>
+          <w:lang w:eastAsia="en-US" w:bidi="ar-SA"/>
         </w:rPr>
         <w:t>rectangle</w:t>
       </w:r>
@@ -6638,7 +7998,7 @@
           <w:color w:val="008080"/>
           <w:sz w:val="19"/>
           <w:szCs w:val="19"/>
-          <w:lang w:val="en-US" w:eastAsia="en-US" w:bidi="ar-SA"/>
+          <w:lang w:eastAsia="en-US" w:bidi="ar-SA"/>
         </w:rPr>
         <w:t>[</w:t>
       </w:r>
@@ -6648,7 +8008,7 @@
           <w:color w:val="000000"/>
           <w:sz w:val="19"/>
           <w:szCs w:val="19"/>
-          <w:lang w:val="en-US" w:eastAsia="en-US" w:bidi="ar-SA"/>
+          <w:lang w:eastAsia="en-US" w:bidi="ar-SA"/>
         </w:rPr>
         <w:t>i</w:t>
       </w:r>
@@ -6658,7 +8018,7 @@
           <w:color w:val="008080"/>
           <w:sz w:val="19"/>
           <w:szCs w:val="19"/>
-          <w:lang w:val="en-US" w:eastAsia="en-US" w:bidi="ar-SA"/>
+          <w:lang w:eastAsia="en-US" w:bidi="ar-SA"/>
         </w:rPr>
         <w:t>][</w:t>
       </w:r>
@@ -6668,7 +8028,7 @@
           <w:color w:val="000000"/>
           <w:sz w:val="19"/>
           <w:szCs w:val="19"/>
-          <w:lang w:val="en-US" w:eastAsia="en-US" w:bidi="ar-SA"/>
+          <w:lang w:eastAsia="en-US" w:bidi="ar-SA"/>
         </w:rPr>
         <w:t>j</w:t>
       </w:r>
@@ -6678,7 +8038,7 @@
           <w:color w:val="008080"/>
           <w:sz w:val="19"/>
           <w:szCs w:val="19"/>
-          <w:lang w:val="en-US" w:eastAsia="en-US" w:bidi="ar-SA"/>
+          <w:lang w:eastAsia="en-US" w:bidi="ar-SA"/>
         </w:rPr>
         <w:t>]</w:t>
       </w:r>
@@ -6688,10 +8048,20 @@
           <w:color w:val="000000"/>
           <w:sz w:val="19"/>
           <w:szCs w:val="19"/>
-          <w:lang w:val="en-US" w:eastAsia="en-US" w:bidi="ar-SA"/>
+          <w:lang w:eastAsia="en-US" w:bidi="ar-SA"/>
         </w:rPr>
         <w:t xml:space="preserve"> = 0;</w:t>
       </w:r>
+      <w:r>
+        <w:rPr>
+          <w:rFonts w:ascii="Consolas" w:eastAsiaTheme="minorHAnsi" w:hAnsi="Consolas" w:cs="Consolas"/>
+          <w:color w:val="008000"/>
+          <w:sz w:val="19"/>
+          <w:szCs w:val="19"/>
+          <w:lang w:eastAsia="en-US" w:bidi="ar-SA"/>
+        </w:rPr>
+        <w:t>//возвращаем 0 для проверки других вариантов</w:t>
+      </w:r>
     </w:p>
     <w:p>
       <w:pPr>
@@ -6711,17 +8081,17 @@
           <w:color w:val="000000"/>
           <w:sz w:val="19"/>
           <w:szCs w:val="19"/>
-          <w:lang w:val="en-US" w:eastAsia="en-US" w:bidi="ar-SA"/>
-        </w:rPr>
-        <w:tab/>
-      </w:r>
-      <w:r>
-        <w:rPr>
-          <w:rFonts w:ascii="Consolas" w:eastAsiaTheme="minorHAnsi" w:hAnsi="Consolas" w:cs="Consolas"/>
-          <w:color w:val="000000"/>
-          <w:sz w:val="19"/>
-          <w:szCs w:val="19"/>
-          <w:lang w:val="en-US" w:eastAsia="en-US" w:bidi="ar-SA"/>
+          <w:lang w:eastAsia="en-US" w:bidi="ar-SA"/>
+        </w:rPr>
+        <w:tab/>
+      </w:r>
+      <w:r>
+        <w:rPr>
+          <w:rFonts w:ascii="Consolas" w:eastAsiaTheme="minorHAnsi" w:hAnsi="Consolas" w:cs="Consolas"/>
+          <w:color w:val="000000"/>
+          <w:sz w:val="19"/>
+          <w:szCs w:val="19"/>
+          <w:lang w:eastAsia="en-US" w:bidi="ar-SA"/>
         </w:rPr>
         <w:tab/>
       </w:r>
@@ -7136,7 +8506,7 @@
           <w:color w:val="000000"/>
           <w:sz w:val="19"/>
           <w:szCs w:val="19"/>
-          <w:lang w:val="en-US" w:eastAsia="en-US" w:bidi="ar-SA"/>
+          <w:lang w:eastAsia="en-US" w:bidi="ar-SA"/>
         </w:rPr>
       </w:pPr>
       <w:r>
@@ -7165,7 +8535,7 @@
           <w:color w:val="0000FF"/>
           <w:sz w:val="19"/>
           <w:szCs w:val="19"/>
-          <w:lang w:val="en-US" w:eastAsia="en-US" w:bidi="ar-SA"/>
+          <w:lang w:eastAsia="en-US" w:bidi="ar-SA"/>
         </w:rPr>
         <w:t>return</w:t>
       </w:r>
@@ -7175,7 +8545,7 @@
           <w:color w:val="000000"/>
           <w:sz w:val="19"/>
           <w:szCs w:val="19"/>
-          <w:lang w:val="en-US" w:eastAsia="en-US" w:bidi="ar-SA"/>
+          <w:lang w:eastAsia="en-US" w:bidi="ar-SA"/>
         </w:rPr>
         <w:t xml:space="preserve"> 0;</w:t>
       </w:r>
@@ -7189,18 +8559,17 @@
           <w:color w:val="000000"/>
           <w:sz w:val="19"/>
           <w:szCs w:val="19"/>
-          <w:lang w:val="en-US" w:eastAsia="en-US" w:bidi="ar-SA"/>
-        </w:rPr>
-      </w:pPr>
-      <w:r>
-        <w:rPr>
-          <w:rFonts w:ascii="Consolas" w:eastAsiaTheme="minorHAnsi" w:hAnsi="Consolas" w:cs="Consolas"/>
-          <w:color w:val="000000"/>
-          <w:sz w:val="19"/>
-          <w:szCs w:val="19"/>
-          <w:lang w:val="en-US" w:eastAsia="en-US" w:bidi="ar-SA"/>
-        </w:rPr>
-        <w:lastRenderedPageBreak/>
+          <w:lang w:eastAsia="en-US" w:bidi="ar-SA"/>
+        </w:rPr>
+      </w:pPr>
+      <w:r>
+        <w:rPr>
+          <w:rFonts w:ascii="Consolas" w:eastAsiaTheme="minorHAnsi" w:hAnsi="Consolas" w:cs="Consolas"/>
+          <w:color w:val="000000"/>
+          <w:sz w:val="19"/>
+          <w:szCs w:val="19"/>
+          <w:lang w:eastAsia="en-US" w:bidi="ar-SA"/>
+        </w:rPr>
         <w:tab/>
         <w:t>}</w:t>
       </w:r>
@@ -7214,16 +8583,16 @@
           <w:color w:val="000000"/>
           <w:sz w:val="19"/>
           <w:szCs w:val="19"/>
-          <w:lang w:val="en-US" w:eastAsia="en-US" w:bidi="ar-SA"/>
-        </w:rPr>
-      </w:pPr>
-      <w:r>
-        <w:rPr>
-          <w:rFonts w:ascii="Consolas" w:eastAsiaTheme="minorHAnsi" w:hAnsi="Consolas" w:cs="Consolas"/>
-          <w:color w:val="000000"/>
-          <w:sz w:val="19"/>
-          <w:szCs w:val="19"/>
-          <w:lang w:val="en-US" w:eastAsia="en-US" w:bidi="ar-SA"/>
+          <w:lang w:eastAsia="en-US" w:bidi="ar-SA"/>
+        </w:rPr>
+      </w:pPr>
+      <w:r>
+        <w:rPr>
+          <w:rFonts w:ascii="Consolas" w:eastAsiaTheme="minorHAnsi" w:hAnsi="Consolas" w:cs="Consolas"/>
+          <w:color w:val="000000"/>
+          <w:sz w:val="19"/>
+          <w:szCs w:val="19"/>
+          <w:lang w:eastAsia="en-US" w:bidi="ar-SA"/>
         </w:rPr>
         <w:tab/>
         <w:t xml:space="preserve">std::cout </w:t>
@@ -7234,7 +8603,7 @@
           <w:color w:val="008080"/>
           <w:sz w:val="19"/>
           <w:szCs w:val="19"/>
-          <w:lang w:val="en-US" w:eastAsia="en-US" w:bidi="ar-SA"/>
+          <w:lang w:eastAsia="en-US" w:bidi="ar-SA"/>
         </w:rPr>
         <w:t>&lt;&lt;</w:t>
       </w:r>
@@ -7244,7 +8613,7 @@
           <w:color w:val="000000"/>
           <w:sz w:val="19"/>
           <w:szCs w:val="19"/>
-          <w:lang w:val="en-US" w:eastAsia="en-US" w:bidi="ar-SA"/>
+          <w:lang w:eastAsia="en-US" w:bidi="ar-SA"/>
         </w:rPr>
         <w:t xml:space="preserve"> </w:t>
       </w:r>
@@ -7254,7 +8623,7 @@
           <w:color w:val="A31515"/>
           <w:sz w:val="19"/>
           <w:szCs w:val="19"/>
-          <w:lang w:val="en-US" w:eastAsia="en-US" w:bidi="ar-SA"/>
+          <w:lang w:eastAsia="en-US" w:bidi="ar-SA"/>
         </w:rPr>
         <w:t>"\ny = "</w:t>
       </w:r>
@@ -7264,10 +8633,20 @@
           <w:color w:val="000000"/>
           <w:sz w:val="19"/>
           <w:szCs w:val="19"/>
-          <w:lang w:val="en-US" w:eastAsia="en-US" w:bidi="ar-SA"/>
+          <w:lang w:eastAsia="en-US" w:bidi="ar-SA"/>
         </w:rPr>
         <w:t>;</w:t>
       </w:r>
+      <w:r>
+        <w:rPr>
+          <w:rFonts w:ascii="Consolas" w:eastAsiaTheme="minorHAnsi" w:hAnsi="Consolas" w:cs="Consolas"/>
+          <w:color w:val="008000"/>
+          <w:sz w:val="19"/>
+          <w:szCs w:val="19"/>
+          <w:lang w:eastAsia="en-US" w:bidi="ar-SA"/>
+        </w:rPr>
+        <w:t>// считывание сторон прямоугольника</w:t>
+      </w:r>
     </w:p>
     <w:p>
       <w:pPr>
@@ -7287,7 +8666,7 @@
           <w:color w:val="000000"/>
           <w:sz w:val="19"/>
           <w:szCs w:val="19"/>
-          <w:lang w:val="en-US" w:eastAsia="en-US" w:bidi="ar-SA"/>
+          <w:lang w:eastAsia="en-US" w:bidi="ar-SA"/>
         </w:rPr>
         <w:tab/>
       </w:r>
@@ -7365,7 +8744,7 @@
           <w:color w:val="000000"/>
           <w:sz w:val="19"/>
           <w:szCs w:val="19"/>
-          <w:lang w:val="en-US" w:eastAsia="en-US" w:bidi="ar-SA"/>
+          <w:lang w:eastAsia="en-US" w:bidi="ar-SA"/>
         </w:rPr>
       </w:pPr>
       <w:r>
@@ -7384,7 +8763,7 @@
           <w:color w:val="0000FF"/>
           <w:sz w:val="19"/>
           <w:szCs w:val="19"/>
-          <w:lang w:val="en-US" w:eastAsia="en-US" w:bidi="ar-SA"/>
+          <w:lang w:eastAsia="en-US" w:bidi="ar-SA"/>
         </w:rPr>
         <w:t>if</w:t>
       </w:r>
@@ -7394,10 +8773,20 @@
           <w:color w:val="000000"/>
           <w:sz w:val="19"/>
           <w:szCs w:val="19"/>
-          <w:lang w:val="en-US" w:eastAsia="en-US" w:bidi="ar-SA"/>
+          <w:lang w:eastAsia="en-US" w:bidi="ar-SA"/>
         </w:rPr>
         <w:t xml:space="preserve"> (y &lt; 2) {</w:t>
       </w:r>
+      <w:r>
+        <w:rPr>
+          <w:rFonts w:ascii="Consolas" w:eastAsiaTheme="minorHAnsi" w:hAnsi="Consolas" w:cs="Consolas"/>
+          <w:color w:val="008000"/>
+          <w:sz w:val="19"/>
+          <w:szCs w:val="19"/>
+          <w:lang w:eastAsia="en-US" w:bidi="ar-SA"/>
+        </w:rPr>
+        <w:t>//длина стороны должна быть не менее 2</w:t>
+      </w:r>
     </w:p>
     <w:p>
       <w:pPr>
@@ -7417,19 +8806,28 @@
           <w:color w:val="000000"/>
           <w:sz w:val="19"/>
           <w:szCs w:val="19"/>
-          <w:lang w:val="en-US" w:eastAsia="en-US" w:bidi="ar-SA"/>
-        </w:rPr>
-        <w:tab/>
-      </w:r>
-      <w:r>
-        <w:rPr>
-          <w:rFonts w:ascii="Consolas" w:eastAsiaTheme="minorHAnsi" w:hAnsi="Consolas" w:cs="Consolas"/>
-          <w:color w:val="000000"/>
-          <w:sz w:val="19"/>
-          <w:szCs w:val="19"/>
-          <w:lang w:val="en-US" w:eastAsia="en-US" w:bidi="ar-SA"/>
-        </w:rPr>
-        <w:tab/>
+          <w:lang w:eastAsia="en-US" w:bidi="ar-SA"/>
+        </w:rPr>
+        <w:tab/>
+      </w:r>
+      <w:r>
+        <w:rPr>
+          <w:rFonts w:ascii="Consolas" w:eastAsiaTheme="minorHAnsi" w:hAnsi="Consolas" w:cs="Consolas"/>
+          <w:color w:val="000000"/>
+          <w:sz w:val="19"/>
+          <w:szCs w:val="19"/>
+          <w:lang w:eastAsia="en-US" w:bidi="ar-SA"/>
+        </w:rPr>
+        <w:tab/>
+      </w:r>
+      <w:r>
+        <w:rPr>
+          <w:rFonts w:ascii="Consolas" w:eastAsiaTheme="minorHAnsi" w:hAnsi="Consolas" w:cs="Consolas"/>
+          <w:color w:val="000000"/>
+          <w:sz w:val="19"/>
+          <w:szCs w:val="19"/>
+          <w:lang w:val="en-US" w:eastAsia="en-US" w:bidi="ar-SA"/>
+        </w:rPr>
         <w:t xml:space="preserve">std::cout </w:t>
       </w:r>
       <w:r>
@@ -7665,7 +9063,7 @@
           <w:color w:val="000000"/>
           <w:sz w:val="19"/>
           <w:szCs w:val="19"/>
-          <w:lang w:val="en-US" w:eastAsia="en-US" w:bidi="ar-SA"/>
+          <w:lang w:eastAsia="en-US" w:bidi="ar-SA"/>
         </w:rPr>
       </w:pPr>
       <w:r>
@@ -7684,7 +9082,7 @@
           <w:color w:val="0000FF"/>
           <w:sz w:val="19"/>
           <w:szCs w:val="19"/>
-          <w:lang w:val="en-US" w:eastAsia="en-US" w:bidi="ar-SA"/>
+          <w:lang w:eastAsia="en-US" w:bidi="ar-SA"/>
         </w:rPr>
         <w:t>if</w:t>
       </w:r>
@@ -7694,7 +9092,7 @@
           <w:color w:val="000000"/>
           <w:sz w:val="19"/>
           <w:szCs w:val="19"/>
-          <w:lang w:val="en-US" w:eastAsia="en-US" w:bidi="ar-SA"/>
+          <w:lang w:eastAsia="en-US" w:bidi="ar-SA"/>
         </w:rPr>
         <w:t xml:space="preserve"> (y &gt; x) {</w:t>
       </w:r>
@@ -7708,26 +9106,26 @@
           <w:color w:val="000000"/>
           <w:sz w:val="19"/>
           <w:szCs w:val="19"/>
-          <w:lang w:val="en-US" w:eastAsia="en-US" w:bidi="ar-SA"/>
-        </w:rPr>
-      </w:pPr>
-      <w:r>
-        <w:rPr>
-          <w:rFonts w:ascii="Consolas" w:eastAsiaTheme="minorHAnsi" w:hAnsi="Consolas" w:cs="Consolas"/>
-          <w:color w:val="000000"/>
-          <w:sz w:val="19"/>
-          <w:szCs w:val="19"/>
-          <w:lang w:val="en-US" w:eastAsia="en-US" w:bidi="ar-SA"/>
-        </w:rPr>
-        <w:tab/>
-      </w:r>
-      <w:r>
-        <w:rPr>
-          <w:rFonts w:ascii="Consolas" w:eastAsiaTheme="minorHAnsi" w:hAnsi="Consolas" w:cs="Consolas"/>
-          <w:color w:val="000000"/>
-          <w:sz w:val="19"/>
-          <w:szCs w:val="19"/>
-          <w:lang w:val="en-US" w:eastAsia="en-US" w:bidi="ar-SA"/>
+          <w:lang w:eastAsia="en-US" w:bidi="ar-SA"/>
+        </w:rPr>
+      </w:pPr>
+      <w:r>
+        <w:rPr>
+          <w:rFonts w:ascii="Consolas" w:eastAsiaTheme="minorHAnsi" w:hAnsi="Consolas" w:cs="Consolas"/>
+          <w:color w:val="000000"/>
+          <w:sz w:val="19"/>
+          <w:szCs w:val="19"/>
+          <w:lang w:eastAsia="en-US" w:bidi="ar-SA"/>
+        </w:rPr>
+        <w:tab/>
+      </w:r>
+      <w:r>
+        <w:rPr>
+          <w:rFonts w:ascii="Consolas" w:eastAsiaTheme="minorHAnsi" w:hAnsi="Consolas" w:cs="Consolas"/>
+          <w:color w:val="000000"/>
+          <w:sz w:val="19"/>
+          <w:szCs w:val="19"/>
+          <w:lang w:eastAsia="en-US" w:bidi="ar-SA"/>
         </w:rPr>
         <w:tab/>
         <w:t>min = x;</w:t>
@@ -7742,20 +9140,30 @@
           <w:color w:val="000000"/>
           <w:sz w:val="19"/>
           <w:szCs w:val="19"/>
-          <w:lang w:val="en-US" w:eastAsia="en-US" w:bidi="ar-SA"/>
-        </w:rPr>
-      </w:pPr>
-      <w:r>
-        <w:rPr>
-          <w:rFonts w:ascii="Consolas" w:eastAsiaTheme="minorHAnsi" w:hAnsi="Consolas" w:cs="Consolas"/>
-          <w:color w:val="000000"/>
-          <w:sz w:val="19"/>
-          <w:szCs w:val="19"/>
-          <w:lang w:val="en-US" w:eastAsia="en-US" w:bidi="ar-SA"/>
+          <w:lang w:eastAsia="en-US" w:bidi="ar-SA"/>
+        </w:rPr>
+      </w:pPr>
+      <w:r>
+        <w:rPr>
+          <w:rFonts w:ascii="Consolas" w:eastAsiaTheme="minorHAnsi" w:hAnsi="Consolas" w:cs="Consolas"/>
+          <w:color w:val="000000"/>
+          <w:sz w:val="19"/>
+          <w:szCs w:val="19"/>
+          <w:lang w:eastAsia="en-US" w:bidi="ar-SA"/>
         </w:rPr>
         <w:tab/>
         <w:t>}</w:t>
       </w:r>
+      <w:r>
+        <w:rPr>
+          <w:rFonts w:ascii="Consolas" w:eastAsiaTheme="minorHAnsi" w:hAnsi="Consolas" w:cs="Consolas"/>
+          <w:color w:val="008000"/>
+          <w:sz w:val="19"/>
+          <w:szCs w:val="19"/>
+          <w:lang w:eastAsia="en-US" w:bidi="ar-SA"/>
+        </w:rPr>
+        <w:t>//поиск минимальной стороны</w:t>
+      </w:r>
     </w:p>
     <w:p>
       <w:pPr>
@@ -7775,7 +9183,7 @@
           <w:color w:val="000000"/>
           <w:sz w:val="19"/>
           <w:szCs w:val="19"/>
-          <w:lang w:val="en-US" w:eastAsia="en-US" w:bidi="ar-SA"/>
+          <w:lang w:eastAsia="en-US" w:bidi="ar-SA"/>
         </w:rPr>
         <w:tab/>
       </w:r>
@@ -8088,7 +9496,7 @@
           <w:color w:val="000000"/>
           <w:sz w:val="19"/>
           <w:szCs w:val="19"/>
-          <w:lang w:val="en-US" w:eastAsia="en-US" w:bidi="ar-SA"/>
+          <w:lang w:eastAsia="en-US" w:bidi="ar-SA"/>
         </w:rPr>
       </w:pPr>
       <w:r>
@@ -8117,7 +9525,7 @@
           <w:color w:val="0000FF"/>
           <w:sz w:val="19"/>
           <w:szCs w:val="19"/>
-          <w:lang w:val="en-US" w:eastAsia="en-US" w:bidi="ar-SA"/>
+          <w:lang w:eastAsia="en-US" w:bidi="ar-SA"/>
         </w:rPr>
         <w:t>for</w:t>
       </w:r>
@@ -8127,7 +9535,7 @@
           <w:color w:val="000000"/>
           <w:sz w:val="19"/>
           <w:szCs w:val="19"/>
-          <w:lang w:val="en-US" w:eastAsia="en-US" w:bidi="ar-SA"/>
+          <w:lang w:eastAsia="en-US" w:bidi="ar-SA"/>
         </w:rPr>
         <w:t xml:space="preserve"> (</w:t>
       </w:r>
@@ -8137,7 +9545,7 @@
           <w:color w:val="0000FF"/>
           <w:sz w:val="19"/>
           <w:szCs w:val="19"/>
-          <w:lang w:val="en-US" w:eastAsia="en-US" w:bidi="ar-SA"/>
+          <w:lang w:eastAsia="en-US" w:bidi="ar-SA"/>
         </w:rPr>
         <w:t>int</w:t>
       </w:r>
@@ -8147,10 +9555,20 @@
           <w:color w:val="000000"/>
           <w:sz w:val="19"/>
           <w:szCs w:val="19"/>
-          <w:lang w:val="en-US" w:eastAsia="en-US" w:bidi="ar-SA"/>
+          <w:lang w:eastAsia="en-US" w:bidi="ar-SA"/>
         </w:rPr>
         <w:t xml:space="preserve"> j = 0; j &lt; y; ++j)</w:t>
       </w:r>
+      <w:r>
+        <w:rPr>
+          <w:rFonts w:ascii="Consolas" w:eastAsiaTheme="minorHAnsi" w:hAnsi="Consolas" w:cs="Consolas"/>
+          <w:color w:val="008000"/>
+          <w:sz w:val="19"/>
+          <w:szCs w:val="19"/>
+          <w:lang w:eastAsia="en-US" w:bidi="ar-SA"/>
+        </w:rPr>
+        <w:t>//создание двумерного вектора</w:t>
+      </w:r>
     </w:p>
     <w:p>
       <w:pPr>
@@ -8170,29 +9588,38 @@
           <w:color w:val="000000"/>
           <w:sz w:val="19"/>
           <w:szCs w:val="19"/>
-          <w:lang w:val="en-US" w:eastAsia="en-US" w:bidi="ar-SA"/>
-        </w:rPr>
-        <w:tab/>
-      </w:r>
-      <w:r>
-        <w:rPr>
-          <w:rFonts w:ascii="Consolas" w:eastAsiaTheme="minorHAnsi" w:hAnsi="Consolas" w:cs="Consolas"/>
-          <w:color w:val="000000"/>
-          <w:sz w:val="19"/>
-          <w:szCs w:val="19"/>
-          <w:lang w:val="en-US" w:eastAsia="en-US" w:bidi="ar-SA"/>
-        </w:rPr>
-        <w:tab/>
-      </w:r>
-      <w:r>
-        <w:rPr>
-          <w:rFonts w:ascii="Consolas" w:eastAsiaTheme="minorHAnsi" w:hAnsi="Consolas" w:cs="Consolas"/>
-          <w:color w:val="000000"/>
-          <w:sz w:val="19"/>
-          <w:szCs w:val="19"/>
-          <w:lang w:val="en-US" w:eastAsia="en-US" w:bidi="ar-SA"/>
-        </w:rPr>
-        <w:tab/>
+          <w:lang w:eastAsia="en-US" w:bidi="ar-SA"/>
+        </w:rPr>
+        <w:tab/>
+      </w:r>
+      <w:r>
+        <w:rPr>
+          <w:rFonts w:ascii="Consolas" w:eastAsiaTheme="minorHAnsi" w:hAnsi="Consolas" w:cs="Consolas"/>
+          <w:color w:val="000000"/>
+          <w:sz w:val="19"/>
+          <w:szCs w:val="19"/>
+          <w:lang w:eastAsia="en-US" w:bidi="ar-SA"/>
+        </w:rPr>
+        <w:tab/>
+      </w:r>
+      <w:r>
+        <w:rPr>
+          <w:rFonts w:ascii="Consolas" w:eastAsiaTheme="minorHAnsi" w:hAnsi="Consolas" w:cs="Consolas"/>
+          <w:color w:val="000000"/>
+          <w:sz w:val="19"/>
+          <w:szCs w:val="19"/>
+          <w:lang w:eastAsia="en-US" w:bidi="ar-SA"/>
+        </w:rPr>
+        <w:tab/>
+      </w:r>
+      <w:r>
+        <w:rPr>
+          <w:rFonts w:ascii="Consolas" w:eastAsiaTheme="minorHAnsi" w:hAnsi="Consolas" w:cs="Consolas"/>
+          <w:color w:val="000000"/>
+          <w:sz w:val="19"/>
+          <w:szCs w:val="19"/>
+          <w:lang w:val="en-US" w:eastAsia="en-US" w:bidi="ar-SA"/>
+        </w:rPr>
         <w:t>side</w:t>
       </w:r>
       <w:r>
@@ -8339,18 +9766,27 @@
           <w:color w:val="000000"/>
           <w:sz w:val="19"/>
           <w:szCs w:val="19"/>
-          <w:lang w:val="en-US" w:eastAsia="en-US" w:bidi="ar-SA"/>
-        </w:rPr>
-      </w:pPr>
-      <w:r>
-        <w:rPr>
-          <w:rFonts w:ascii="Consolas" w:eastAsiaTheme="minorHAnsi" w:hAnsi="Consolas" w:cs="Consolas"/>
-          <w:color w:val="000000"/>
-          <w:sz w:val="19"/>
-          <w:szCs w:val="19"/>
-          <w:lang w:val="en-US" w:eastAsia="en-US" w:bidi="ar-SA"/>
-        </w:rPr>
-        <w:tab/>
+          <w:lang w:eastAsia="en-US" w:bidi="ar-SA"/>
+        </w:rPr>
+      </w:pPr>
+      <w:r>
+        <w:rPr>
+          <w:rFonts w:ascii="Consolas" w:eastAsiaTheme="minorHAnsi" w:hAnsi="Consolas" w:cs="Consolas"/>
+          <w:color w:val="000000"/>
+          <w:sz w:val="19"/>
+          <w:szCs w:val="19"/>
+          <w:lang w:val="en-US" w:eastAsia="en-US" w:bidi="ar-SA"/>
+        </w:rPr>
+        <w:tab/>
+      </w:r>
+      <w:r>
+        <w:rPr>
+          <w:rFonts w:ascii="Consolas" w:eastAsiaTheme="minorHAnsi" w:hAnsi="Consolas" w:cs="Consolas"/>
+          <w:color w:val="000000"/>
+          <w:sz w:val="19"/>
+          <w:szCs w:val="19"/>
+          <w:lang w:eastAsia="en-US" w:bidi="ar-SA"/>
+        </w:rPr>
         <w:t>}</w:t>
       </w:r>
     </w:p>
@@ -8363,16 +9799,16 @@
           <w:color w:val="000000"/>
           <w:sz w:val="19"/>
           <w:szCs w:val="19"/>
-          <w:lang w:val="en-US" w:eastAsia="en-US" w:bidi="ar-SA"/>
-        </w:rPr>
-      </w:pPr>
-      <w:r>
-        <w:rPr>
-          <w:rFonts w:ascii="Consolas" w:eastAsiaTheme="minorHAnsi" w:hAnsi="Consolas" w:cs="Consolas"/>
-          <w:color w:val="000000"/>
-          <w:sz w:val="19"/>
-          <w:szCs w:val="19"/>
-          <w:lang w:val="en-US" w:eastAsia="en-US" w:bidi="ar-SA"/>
+          <w:lang w:eastAsia="en-US" w:bidi="ar-SA"/>
+        </w:rPr>
+      </w:pPr>
+      <w:r>
+        <w:rPr>
+          <w:rFonts w:ascii="Consolas" w:eastAsiaTheme="minorHAnsi" w:hAnsi="Consolas" w:cs="Consolas"/>
+          <w:color w:val="000000"/>
+          <w:sz w:val="19"/>
+          <w:szCs w:val="19"/>
+          <w:lang w:eastAsia="en-US" w:bidi="ar-SA"/>
         </w:rPr>
         <w:tab/>
         <w:t>std::</w:t>
@@ -8383,7 +9819,7 @@
           <w:color w:val="2B91AF"/>
           <w:sz w:val="19"/>
           <w:szCs w:val="19"/>
-          <w:lang w:val="en-US" w:eastAsia="en-US" w:bidi="ar-SA"/>
+          <w:lang w:eastAsia="en-US" w:bidi="ar-SA"/>
         </w:rPr>
         <w:t>vector</w:t>
       </w:r>
@@ -8393,7 +9829,7 @@
           <w:color w:val="000000"/>
           <w:sz w:val="19"/>
           <w:szCs w:val="19"/>
-          <w:lang w:val="en-US" w:eastAsia="en-US" w:bidi="ar-SA"/>
+          <w:lang w:eastAsia="en-US" w:bidi="ar-SA"/>
         </w:rPr>
         <w:t>&lt;</w:t>
       </w:r>
@@ -8403,7 +9839,7 @@
           <w:color w:val="2B91AF"/>
           <w:sz w:val="19"/>
           <w:szCs w:val="19"/>
-          <w:lang w:val="en-US" w:eastAsia="en-US" w:bidi="ar-SA"/>
+          <w:lang w:eastAsia="en-US" w:bidi="ar-SA"/>
         </w:rPr>
         <w:t>coord</w:t>
       </w:r>
@@ -8413,10 +9849,20 @@
           <w:color w:val="000000"/>
           <w:sz w:val="19"/>
           <w:szCs w:val="19"/>
-          <w:lang w:val="en-US" w:eastAsia="en-US" w:bidi="ar-SA"/>
+          <w:lang w:eastAsia="en-US" w:bidi="ar-SA"/>
         </w:rPr>
         <w:t>&gt; potential;</w:t>
       </w:r>
+      <w:r>
+        <w:rPr>
+          <w:rFonts w:ascii="Consolas" w:eastAsiaTheme="minorHAnsi" w:hAnsi="Consolas" w:cs="Consolas"/>
+          <w:color w:val="008000"/>
+          <w:sz w:val="19"/>
+          <w:szCs w:val="19"/>
+          <w:lang w:eastAsia="en-US" w:bidi="ar-SA"/>
+        </w:rPr>
+        <w:t>//создание векторов для хранения</w:t>
+      </w:r>
     </w:p>
     <w:p>
       <w:pPr>
@@ -8427,16 +9873,16 @@
           <w:color w:val="000000"/>
           <w:sz w:val="19"/>
           <w:szCs w:val="19"/>
-          <w:lang w:val="en-US" w:eastAsia="en-US" w:bidi="ar-SA"/>
-        </w:rPr>
-      </w:pPr>
-      <w:r>
-        <w:rPr>
-          <w:rFonts w:ascii="Consolas" w:eastAsiaTheme="minorHAnsi" w:hAnsi="Consolas" w:cs="Consolas"/>
-          <w:color w:val="000000"/>
-          <w:sz w:val="19"/>
-          <w:szCs w:val="19"/>
-          <w:lang w:val="en-US" w:eastAsia="en-US" w:bidi="ar-SA"/>
+          <w:lang w:eastAsia="en-US" w:bidi="ar-SA"/>
+        </w:rPr>
+      </w:pPr>
+      <w:r>
+        <w:rPr>
+          <w:rFonts w:ascii="Consolas" w:eastAsiaTheme="minorHAnsi" w:hAnsi="Consolas" w:cs="Consolas"/>
+          <w:color w:val="000000"/>
+          <w:sz w:val="19"/>
+          <w:szCs w:val="19"/>
+          <w:lang w:eastAsia="en-US" w:bidi="ar-SA"/>
         </w:rPr>
         <w:tab/>
         <w:t>std::</w:t>
@@ -8447,7 +9893,7 @@
           <w:color w:val="2B91AF"/>
           <w:sz w:val="19"/>
           <w:szCs w:val="19"/>
-          <w:lang w:val="en-US" w:eastAsia="en-US" w:bidi="ar-SA"/>
+          <w:lang w:eastAsia="en-US" w:bidi="ar-SA"/>
         </w:rPr>
         <w:t>vector</w:t>
       </w:r>
@@ -8457,7 +9903,7 @@
           <w:color w:val="000000"/>
           <w:sz w:val="19"/>
           <w:szCs w:val="19"/>
-          <w:lang w:val="en-US" w:eastAsia="en-US" w:bidi="ar-SA"/>
+          <w:lang w:eastAsia="en-US" w:bidi="ar-SA"/>
         </w:rPr>
         <w:t>&lt;</w:t>
       </w:r>
@@ -8467,7 +9913,7 @@
           <w:color w:val="2B91AF"/>
           <w:sz w:val="19"/>
           <w:szCs w:val="19"/>
-          <w:lang w:val="en-US" w:eastAsia="en-US" w:bidi="ar-SA"/>
+          <w:lang w:eastAsia="en-US" w:bidi="ar-SA"/>
         </w:rPr>
         <w:t>coord</w:t>
       </w:r>
@@ -8477,10 +9923,20 @@
           <w:color w:val="000000"/>
           <w:sz w:val="19"/>
           <w:szCs w:val="19"/>
-          <w:lang w:val="en-US" w:eastAsia="en-US" w:bidi="ar-SA"/>
+          <w:lang w:eastAsia="en-US" w:bidi="ar-SA"/>
         </w:rPr>
         <w:t>&gt; answer(x * y + 1);</w:t>
       </w:r>
+      <w:r>
+        <w:rPr>
+          <w:rFonts w:ascii="Consolas" w:eastAsiaTheme="minorHAnsi" w:hAnsi="Consolas" w:cs="Consolas"/>
+          <w:color w:val="008000"/>
+          <w:sz w:val="19"/>
+          <w:szCs w:val="19"/>
+          <w:lang w:eastAsia="en-US" w:bidi="ar-SA"/>
+        </w:rPr>
+        <w:t>//конечного ответа и текущего ответа</w:t>
+      </w:r>
     </w:p>
     <w:p>
       <w:pPr>
@@ -8500,7 +9956,7 @@
           <w:color w:val="000000"/>
           <w:sz w:val="19"/>
           <w:szCs w:val="19"/>
-          <w:lang w:val="en-US" w:eastAsia="en-US" w:bidi="ar-SA"/>
+          <w:lang w:eastAsia="en-US" w:bidi="ar-SA"/>
         </w:rPr>
         <w:tab/>
       </w:r>
@@ -8567,6 +10023,46 @@
         </w:rPr>
         <w:t xml:space="preserve"> time = clock();</w:t>
       </w:r>
+      <w:r>
+        <w:rPr>
+          <w:rFonts w:ascii="Consolas" w:eastAsiaTheme="minorHAnsi" w:hAnsi="Consolas" w:cs="Consolas"/>
+          <w:color w:val="008000"/>
+          <w:sz w:val="19"/>
+          <w:szCs w:val="19"/>
+          <w:lang w:val="en-US" w:eastAsia="en-US" w:bidi="ar-SA"/>
+        </w:rPr>
+        <w:t>//</w:t>
+      </w:r>
+      <w:r>
+        <w:rPr>
+          <w:rFonts w:ascii="Consolas" w:eastAsiaTheme="minorHAnsi" w:hAnsi="Consolas" w:cs="Consolas"/>
+          <w:color w:val="008000"/>
+          <w:sz w:val="19"/>
+          <w:szCs w:val="19"/>
+          <w:lang w:eastAsia="en-US" w:bidi="ar-SA"/>
+        </w:rPr>
+        <w:t>считывание</w:t>
+      </w:r>
+      <w:r>
+        <w:rPr>
+          <w:rFonts w:ascii="Consolas" w:eastAsiaTheme="minorHAnsi" w:hAnsi="Consolas" w:cs="Consolas"/>
+          <w:color w:val="008000"/>
+          <w:sz w:val="19"/>
+          <w:szCs w:val="19"/>
+          <w:lang w:val="en-US" w:eastAsia="en-US" w:bidi="ar-SA"/>
+        </w:rPr>
+        <w:t xml:space="preserve"> </w:t>
+      </w:r>
+      <w:r>
+        <w:rPr>
+          <w:rFonts w:ascii="Consolas" w:eastAsiaTheme="minorHAnsi" w:hAnsi="Consolas" w:cs="Consolas"/>
+          <w:color w:val="008000"/>
+          <w:sz w:val="19"/>
+          <w:szCs w:val="19"/>
+          <w:lang w:eastAsia="en-US" w:bidi="ar-SA"/>
+        </w:rPr>
+        <w:t>времени</w:t>
+      </w:r>
     </w:p>
     <w:p>
       <w:pPr>
@@ -8589,7 +10085,47 @@
           <w:lang w:val="en-US" w:eastAsia="en-US" w:bidi="ar-SA"/>
         </w:rPr>
         <w:tab/>
-        <w:t>solve(rectangle, potential, answer, min, x, y, count);</w:t>
+        <w:t>solve(rectangle, potential, answer, min, x, y, count, 1);</w:t>
+      </w:r>
+      <w:r>
+        <w:rPr>
+          <w:rFonts w:ascii="Consolas" w:eastAsiaTheme="minorHAnsi" w:hAnsi="Consolas" w:cs="Consolas"/>
+          <w:color w:val="008000"/>
+          <w:sz w:val="19"/>
+          <w:szCs w:val="19"/>
+          <w:lang w:val="en-US" w:eastAsia="en-US" w:bidi="ar-SA"/>
+        </w:rPr>
+        <w:t>//</w:t>
+      </w:r>
+      <w:r>
+        <w:rPr>
+          <w:rFonts w:ascii="Consolas" w:eastAsiaTheme="minorHAnsi" w:hAnsi="Consolas" w:cs="Consolas"/>
+          <w:color w:val="008000"/>
+          <w:sz w:val="19"/>
+          <w:szCs w:val="19"/>
+          <w:lang w:eastAsia="en-US" w:bidi="ar-SA"/>
+        </w:rPr>
+        <w:t>запуск</w:t>
+      </w:r>
+      <w:r>
+        <w:rPr>
+          <w:rFonts w:ascii="Consolas" w:eastAsiaTheme="minorHAnsi" w:hAnsi="Consolas" w:cs="Consolas"/>
+          <w:color w:val="008000"/>
+          <w:sz w:val="19"/>
+          <w:szCs w:val="19"/>
+          <w:lang w:val="en-US" w:eastAsia="en-US" w:bidi="ar-SA"/>
+        </w:rPr>
+        <w:t xml:space="preserve"> </w:t>
+      </w:r>
+      <w:r>
+        <w:rPr>
+          <w:rFonts w:ascii="Consolas" w:eastAsiaTheme="minorHAnsi" w:hAnsi="Consolas" w:cs="Consolas"/>
+          <w:color w:val="008000"/>
+          <w:sz w:val="19"/>
+          <w:szCs w:val="19"/>
+          <w:lang w:eastAsia="en-US" w:bidi="ar-SA"/>
+        </w:rPr>
+        <w:t>рекурсии</w:t>
       </w:r>
     </w:p>
     <w:p>
@@ -8601,20 +10137,39 @@
           <w:color w:val="000000"/>
           <w:sz w:val="19"/>
           <w:szCs w:val="19"/>
-          <w:lang w:val="en-US" w:eastAsia="en-US" w:bidi="ar-SA"/>
-        </w:rPr>
-      </w:pPr>
-      <w:r>
-        <w:rPr>
-          <w:rFonts w:ascii="Consolas" w:eastAsiaTheme="minorHAnsi" w:hAnsi="Consolas" w:cs="Consolas"/>
-          <w:color w:val="000000"/>
-          <w:sz w:val="19"/>
-          <w:szCs w:val="19"/>
-          <w:lang w:val="en-US" w:eastAsia="en-US" w:bidi="ar-SA"/>
-        </w:rPr>
-        <w:tab/>
+          <w:lang w:eastAsia="en-US" w:bidi="ar-SA"/>
+        </w:rPr>
+      </w:pPr>
+      <w:r>
+        <w:rPr>
+          <w:rFonts w:ascii="Consolas" w:eastAsiaTheme="minorHAnsi" w:hAnsi="Consolas" w:cs="Consolas"/>
+          <w:color w:val="000000"/>
+          <w:sz w:val="19"/>
+          <w:szCs w:val="19"/>
+          <w:lang w:val="en-US" w:eastAsia="en-US" w:bidi="ar-SA"/>
+        </w:rPr>
+        <w:tab/>
+      </w:r>
+      <w:r>
+        <w:rPr>
+          <w:rFonts w:ascii="Consolas" w:eastAsiaTheme="minorHAnsi" w:hAnsi="Consolas" w:cs="Consolas"/>
+          <w:color w:val="000000"/>
+          <w:sz w:val="19"/>
+          <w:szCs w:val="19"/>
+          <w:lang w:eastAsia="en-US" w:bidi="ar-SA"/>
+        </w:rPr>
         <w:t>time = clock() - time;</w:t>
       </w:r>
+      <w:r>
+        <w:rPr>
+          <w:rFonts w:ascii="Consolas" w:eastAsiaTheme="minorHAnsi" w:hAnsi="Consolas" w:cs="Consolas"/>
+          <w:color w:val="008000"/>
+          <w:sz w:val="19"/>
+          <w:szCs w:val="19"/>
+          <w:lang w:eastAsia="en-US" w:bidi="ar-SA"/>
+        </w:rPr>
+        <w:t>//подсчет сколько времени заняла рекурсия</w:t>
+      </w:r>
     </w:p>
     <w:p>
       <w:pPr>
@@ -8634,9 +10189,18 @@
           <w:color w:val="000000"/>
           <w:sz w:val="19"/>
           <w:szCs w:val="19"/>
-          <w:lang w:val="en-US" w:eastAsia="en-US" w:bidi="ar-SA"/>
-        </w:rPr>
-        <w:tab/>
+          <w:lang w:eastAsia="en-US" w:bidi="ar-SA"/>
+        </w:rPr>
+        <w:tab/>
+      </w:r>
+      <w:r>
+        <w:rPr>
+          <w:rFonts w:ascii="Consolas" w:eastAsiaTheme="minorHAnsi" w:hAnsi="Consolas" w:cs="Consolas"/>
+          <w:color w:val="000000"/>
+          <w:sz w:val="19"/>
+          <w:szCs w:val="19"/>
+          <w:lang w:val="en-US" w:eastAsia="en-US" w:bidi="ar-SA"/>
+        </w:rPr>
         <w:t xml:space="preserve">std::cout </w:t>
       </w:r>
       <w:r>
@@ -8991,6 +10555,66 @@
         </w:rPr>
         <w:t xml:space="preserve"> std::endl;</w:t>
       </w:r>
+      <w:r>
+        <w:rPr>
+          <w:rFonts w:ascii="Consolas" w:eastAsiaTheme="minorHAnsi" w:hAnsi="Consolas" w:cs="Consolas"/>
+          <w:color w:val="008000"/>
+          <w:sz w:val="19"/>
+          <w:szCs w:val="19"/>
+          <w:lang w:val="en-US" w:eastAsia="en-US" w:bidi="ar-SA"/>
+        </w:rPr>
+        <w:t>//</w:t>
+      </w:r>
+      <w:r>
+        <w:rPr>
+          <w:rFonts w:ascii="Consolas" w:eastAsiaTheme="minorHAnsi" w:hAnsi="Consolas" w:cs="Consolas"/>
+          <w:color w:val="008000"/>
+          <w:sz w:val="19"/>
+          <w:szCs w:val="19"/>
+          <w:lang w:eastAsia="en-US" w:bidi="ar-SA"/>
+        </w:rPr>
+        <w:t>вывод</w:t>
+      </w:r>
+      <w:r>
+        <w:rPr>
+          <w:rFonts w:ascii="Consolas" w:eastAsiaTheme="minorHAnsi" w:hAnsi="Consolas" w:cs="Consolas"/>
+          <w:color w:val="008000"/>
+          <w:sz w:val="19"/>
+          <w:szCs w:val="19"/>
+          <w:lang w:val="en-US" w:eastAsia="en-US" w:bidi="ar-SA"/>
+        </w:rPr>
+        <w:t xml:space="preserve"> </w:t>
+      </w:r>
+      <w:r>
+        <w:rPr>
+          <w:rFonts w:ascii="Consolas" w:eastAsiaTheme="minorHAnsi" w:hAnsi="Consolas" w:cs="Consolas"/>
+          <w:color w:val="008000"/>
+          <w:sz w:val="19"/>
+          <w:szCs w:val="19"/>
+          <w:lang w:eastAsia="en-US" w:bidi="ar-SA"/>
+        </w:rPr>
+        <w:t>всех</w:t>
+      </w:r>
+      <w:r>
+        <w:rPr>
+          <w:rFonts w:ascii="Consolas" w:eastAsiaTheme="minorHAnsi" w:hAnsi="Consolas" w:cs="Consolas"/>
+          <w:color w:val="008000"/>
+          <w:sz w:val="19"/>
+          <w:szCs w:val="19"/>
+          <w:lang w:val="en-US" w:eastAsia="en-US" w:bidi="ar-SA"/>
+        </w:rPr>
+        <w:t xml:space="preserve"> </w:t>
+      </w:r>
+      <w:r>
+        <w:rPr>
+          <w:rFonts w:ascii="Consolas" w:eastAsiaTheme="minorHAnsi" w:hAnsi="Consolas" w:cs="Consolas"/>
+          <w:color w:val="008000"/>
+          <w:sz w:val="19"/>
+          <w:szCs w:val="19"/>
+          <w:lang w:eastAsia="en-US" w:bidi="ar-SA"/>
+        </w:rPr>
+        <w:t>результатов</w:t>
+      </w:r>
     </w:p>
     <w:p>
       <w:pPr>
@@ -9561,8 +11185,8 @@
     </w:p>
     <w:p>
       <w:pPr>
-        <w:pStyle w:val="a0"/>
-        <w:spacing w:before="168"/>
+        <w:widowControl/>
+        <w:adjustRightInd w:val="0"/>
         <w:rPr>
           <w:rFonts w:ascii="Courier New" w:hAnsi="Courier New" w:cs="Courier New"/>
           <w:sz w:val="20"/>
@@ -9579,9 +11203,11 @@
         </w:rPr>
         <w:t>}</w:t>
       </w:r>
+      <w:bookmarkStart w:id="1" w:name="_GoBack"/>
+      <w:bookmarkEnd w:id="1"/>
     </w:p>
     <w:sectPr>
-      <w:footerReference w:type="default" r:id="rId11"/>
+      <w:footerReference w:type="default" r:id="rId12"/>
       <w:pgSz w:w="11910" w:h="16840"/>
       <w:pgMar w:top="1220" w:right="400" w:bottom="1240" w:left="1500" w:header="0" w:footer="1028" w:gutter="0"/>
       <w:cols w:space="720"/>
@@ -9653,7 +11279,7 @@
                     <w:noProof/>
                     <w:sz w:val="24"/>
                   </w:rPr>
-                  <w:t>4</w:t>
+                  <w:t>8</w:t>
                 </w:r>
                 <w:r>
                   <w:fldChar w:fldCharType="end"/>
@@ -11011,7 +12637,7 @@
 </file>
 
 <file path=customXml/itemProps1.xml><?xml version="1.0" encoding="utf-8"?>
-<ds:datastoreItem xmlns:ds="http://schemas.openxmlformats.org/officeDocument/2006/customXml" ds:itemID="{F78B52B6-34BB-476C-91B6-C111C1D20BE9}">
+<ds:datastoreItem xmlns:ds="http://schemas.openxmlformats.org/officeDocument/2006/customXml" ds:itemID="{95F1C286-8410-498D-99BD-48800783E076}">
   <ds:schemaRefs>
     <ds:schemaRef ds:uri="http://schemas.openxmlformats.org/officeDocument/2006/bibliography"/>
   </ds:schemaRefs>

</xml_diff>